<commit_message>
prise en compte des partis a étudier et ajouter dans le cadre du projet suite a la reuinion du 4/12/2020
</commit_message>
<xml_diff>
--- a/projet éclairage adaptatif M2.docx
+++ b/projet éclairage adaptatif M2.docx
@@ -1514,6 +1514,7 @@
         </w:numPr>
         <w:spacing w:line="360" w:lineRule="auto"/>
         <w:jc w:val="both"/>
+        <w:outlineLvl w:val="1"/>
         <w:rPr>
           <w:rFonts w:ascii="Liberation Mono" w:hAnsi="Liberation Mono" w:cs="Liberation Mono"/>
           <w:sz w:val="24"/>
@@ -1549,6 +1550,7 @@
         </w:numPr>
         <w:spacing w:line="360" w:lineRule="auto"/>
         <w:jc w:val="both"/>
+        <w:outlineLvl w:val="1"/>
         <w:rPr>
           <w:rFonts w:ascii="Liberation Mono" w:hAnsi="Liberation Mono" w:cs="Liberation Mono"/>
           <w:sz w:val="24"/>
@@ -1604,6 +1606,7 @@
         </w:numPr>
         <w:spacing w:line="360" w:lineRule="auto"/>
         <w:jc w:val="both"/>
+        <w:outlineLvl w:val="1"/>
         <w:rPr>
           <w:rFonts w:ascii="Liberation Mono" w:hAnsi="Liberation Mono" w:cs="Liberation Mono"/>
           <w:sz w:val="24"/>
@@ -1649,6 +1652,7 @@
         </w:numPr>
         <w:spacing w:line="360" w:lineRule="auto"/>
         <w:jc w:val="both"/>
+        <w:outlineLvl w:val="1"/>
         <w:rPr>
           <w:rFonts w:ascii="Liberation Mono" w:hAnsi="Liberation Mono" w:cs="Liberation Mono"/>
           <w:sz w:val="24"/>
@@ -1677,179 +1681,160 @@
     </w:p>
     <w:p>
       <w:pPr>
-        <w:spacing w:line="360" w:lineRule="auto"/>
-        <w:jc w:val="both"/>
-        <w:rPr>
-          <w:rFonts w:ascii="Liberation Mono" w:hAnsi="Liberation Mono" w:cs="Liberation Mono"/>
-          <w:sz w:val="24"/>
-          <w:szCs w:val="24"/>
-        </w:rPr>
-      </w:pPr>
-    </w:p>
-    <w:p>
-      <w:pPr>
-        <w:spacing w:line="360" w:lineRule="auto"/>
-        <w:jc w:val="both"/>
-        <w:rPr>
-          <w:rFonts w:ascii="Liberation Mono" w:hAnsi="Liberation Mono" w:cs="Liberation Mono"/>
-          <w:sz w:val="24"/>
-          <w:szCs w:val="24"/>
-        </w:rPr>
-      </w:pPr>
-    </w:p>
-    <w:p>
-      <w:pPr>
-        <w:spacing w:line="360" w:lineRule="auto"/>
-        <w:jc w:val="both"/>
-        <w:rPr>
-          <w:rFonts w:ascii="Liberation Mono" w:hAnsi="Liberation Mono" w:cs="Liberation Mono"/>
-          <w:sz w:val="24"/>
-          <w:szCs w:val="24"/>
-        </w:rPr>
-      </w:pPr>
-    </w:p>
-    <w:p>
-      <w:pPr>
-        <w:spacing w:line="360" w:lineRule="auto"/>
-        <w:jc w:val="both"/>
-        <w:rPr>
-          <w:rFonts w:ascii="Liberation Mono" w:hAnsi="Liberation Mono" w:cs="Liberation Mono"/>
-          <w:sz w:val="24"/>
-          <w:szCs w:val="24"/>
-        </w:rPr>
-      </w:pPr>
-    </w:p>
-    <w:p>
-      <w:pPr>
-        <w:spacing w:line="360" w:lineRule="auto"/>
-        <w:jc w:val="both"/>
-        <w:rPr>
-          <w:rFonts w:ascii="Liberation Mono" w:hAnsi="Liberation Mono" w:cs="Liberation Mono"/>
-          <w:sz w:val="24"/>
-          <w:szCs w:val="24"/>
-        </w:rPr>
-      </w:pPr>
-    </w:p>
-    <w:p>
-      <w:pPr>
-        <w:spacing w:line="360" w:lineRule="auto"/>
-        <w:jc w:val="both"/>
-        <w:rPr>
-          <w:rFonts w:ascii="Liberation Mono" w:hAnsi="Liberation Mono" w:cs="Liberation Mono"/>
-          <w:sz w:val="24"/>
-          <w:szCs w:val="24"/>
-        </w:rPr>
-      </w:pPr>
-    </w:p>
-    <w:p>
-      <w:pPr>
-        <w:spacing w:line="360" w:lineRule="auto"/>
-        <w:jc w:val="both"/>
-        <w:rPr>
-          <w:rFonts w:ascii="Liberation Mono" w:hAnsi="Liberation Mono" w:cs="Liberation Mono"/>
-          <w:sz w:val="24"/>
-          <w:szCs w:val="24"/>
-        </w:rPr>
-      </w:pPr>
-    </w:p>
-    <w:p>
-      <w:pPr>
-        <w:spacing w:line="360" w:lineRule="auto"/>
-        <w:jc w:val="both"/>
-        <w:rPr>
-          <w:rFonts w:ascii="Liberation Mono" w:hAnsi="Liberation Mono" w:cs="Liberation Mono"/>
-          <w:sz w:val="24"/>
-          <w:szCs w:val="24"/>
-        </w:rPr>
-      </w:pPr>
-    </w:p>
-    <w:p>
-      <w:pPr>
-        <w:spacing w:line="360" w:lineRule="auto"/>
-        <w:jc w:val="both"/>
-        <w:rPr>
-          <w:rFonts w:ascii="Liberation Mono" w:hAnsi="Liberation Mono" w:cs="Liberation Mono"/>
-          <w:sz w:val="24"/>
-          <w:szCs w:val="24"/>
-        </w:rPr>
-      </w:pPr>
-    </w:p>
-    <w:p>
-      <w:pPr>
-        <w:spacing w:line="360" w:lineRule="auto"/>
-        <w:jc w:val="both"/>
-        <w:rPr>
-          <w:rFonts w:ascii="Liberation Mono" w:hAnsi="Liberation Mono" w:cs="Liberation Mono"/>
-          <w:sz w:val="24"/>
-          <w:szCs w:val="24"/>
-        </w:rPr>
-      </w:pPr>
-    </w:p>
-    <w:p>
-      <w:pPr>
-        <w:spacing w:line="360" w:lineRule="auto"/>
-        <w:jc w:val="both"/>
-        <w:rPr>
-          <w:rFonts w:ascii="Liberation Mono" w:hAnsi="Liberation Mono" w:cs="Liberation Mono"/>
-          <w:sz w:val="24"/>
-          <w:szCs w:val="24"/>
-        </w:rPr>
-      </w:pPr>
-    </w:p>
-    <w:p>
-      <w:pPr>
-        <w:spacing w:line="360" w:lineRule="auto"/>
-        <w:jc w:val="both"/>
-        <w:rPr>
-          <w:rFonts w:ascii="Liberation Mono" w:hAnsi="Liberation Mono" w:cs="Liberation Mono"/>
-          <w:sz w:val="24"/>
-          <w:szCs w:val="24"/>
-        </w:rPr>
-      </w:pPr>
-    </w:p>
-    <w:p>
-      <w:pPr>
-        <w:spacing w:line="360" w:lineRule="auto"/>
-        <w:jc w:val="both"/>
-        <w:rPr>
-          <w:rFonts w:ascii="Liberation Mono" w:hAnsi="Liberation Mono" w:cs="Liberation Mono"/>
-          <w:sz w:val="24"/>
-          <w:szCs w:val="24"/>
-        </w:rPr>
-      </w:pPr>
-    </w:p>
-    <w:p>
-      <w:pPr>
-        <w:spacing w:line="360" w:lineRule="auto"/>
-        <w:jc w:val="both"/>
-        <w:rPr>
-          <w:rFonts w:ascii="Liberation Mono" w:hAnsi="Liberation Mono" w:cs="Liberation Mono"/>
-          <w:sz w:val="24"/>
-          <w:szCs w:val="24"/>
-        </w:rPr>
-      </w:pPr>
-    </w:p>
-    <w:p>
-      <w:pPr>
-        <w:spacing w:line="360" w:lineRule="auto"/>
-        <w:jc w:val="both"/>
-        <w:rPr>
-          <w:rFonts w:ascii="Liberation Mono" w:hAnsi="Liberation Mono" w:cs="Liberation Mono"/>
-          <w:sz w:val="24"/>
-          <w:szCs w:val="24"/>
-        </w:rPr>
-      </w:pPr>
-    </w:p>
-    <w:p>
-      <w:pPr>
-        <w:spacing w:line="360" w:lineRule="auto"/>
-        <w:jc w:val="both"/>
-        <w:rPr>
-          <w:rFonts w:ascii="Liberation Mono" w:hAnsi="Liberation Mono" w:cs="Liberation Mono"/>
-          <w:sz w:val="24"/>
-          <w:szCs w:val="24"/>
-        </w:rPr>
-      </w:pPr>
+        <w:pStyle w:val="Paragraphedeliste"/>
+        <w:numPr>
+          <w:ilvl w:val="0"/>
+          <w:numId w:val="3"/>
+        </w:numPr>
+        <w:spacing w:line="360" w:lineRule="auto"/>
+        <w:jc w:val="both"/>
+        <w:outlineLvl w:val="1"/>
+        <w:rPr>
+          <w:rFonts w:ascii="Liberation Mono" w:hAnsi="Liberation Mono" w:cs="Liberation Mono"/>
+          <w:sz w:val="24"/>
+          <w:szCs w:val="24"/>
+        </w:rPr>
+      </w:pPr>
+      <w:r>
+        <w:rPr>
+          <w:rFonts w:ascii="Liberation Mono" w:hAnsi="Liberation Mono" w:cs="Liberation Mono"/>
+          <w:sz w:val="24"/>
+          <w:szCs w:val="24"/>
+        </w:rPr>
+        <w:t>Commande</w:t>
+      </w:r>
+      <w:r>
+        <w:rPr>
+          <w:rFonts w:ascii="Liberation Mono" w:hAnsi="Liberation Mono" w:cs="Liberation Mono"/>
+          <w:sz w:val="24"/>
+          <w:szCs w:val="24"/>
+        </w:rPr>
+        <w:t xml:space="preserve"> par liaison série </w:t>
+      </w:r>
+      <w:r>
+        <w:rPr>
+          <w:rFonts w:ascii="Liberation Mono" w:hAnsi="Liberation Mono" w:cs="Liberation Mono"/>
+          <w:sz w:val="24"/>
+          <w:szCs w:val="24"/>
+        </w:rPr>
+        <w:t>et signal</w:t>
+      </w:r>
+      <w:r>
+        <w:rPr>
+          <w:rFonts w:ascii="Liberation Mono" w:hAnsi="Liberation Mono" w:cs="Liberation Mono"/>
+          <w:sz w:val="24"/>
+          <w:szCs w:val="24"/>
+        </w:rPr>
+        <w:t xml:space="preserve"> MLI</w:t>
+      </w:r>
+    </w:p>
+    <w:p>
+      <w:pPr>
+        <w:pStyle w:val="Paragraphedeliste"/>
+        <w:rPr>
+          <w:rFonts w:ascii="Liberation Mono" w:hAnsi="Liberation Mono" w:cs="Liberation Mono"/>
+          <w:sz w:val="24"/>
+          <w:szCs w:val="24"/>
+        </w:rPr>
+      </w:pPr>
+    </w:p>
+    <w:p>
+      <w:pPr>
+        <w:spacing w:line="360" w:lineRule="auto"/>
+        <w:jc w:val="both"/>
+        <w:rPr>
+          <w:rFonts w:ascii="Liberation Mono" w:hAnsi="Liberation Mono" w:cs="Liberation Mono"/>
+          <w:sz w:val="24"/>
+          <w:szCs w:val="24"/>
+        </w:rPr>
+      </w:pPr>
+    </w:p>
+    <w:p>
+      <w:pPr>
+        <w:pStyle w:val="Paragraphedeliste"/>
+        <w:rPr>
+          <w:rFonts w:ascii="Liberation Mono" w:hAnsi="Liberation Mono" w:cs="Liberation Mono"/>
+          <w:sz w:val="24"/>
+          <w:szCs w:val="24"/>
+        </w:rPr>
+      </w:pPr>
+    </w:p>
+    <w:p>
+      <w:pPr>
+        <w:pStyle w:val="Paragraphedeliste"/>
+        <w:numPr>
+          <w:ilvl w:val="0"/>
+          <w:numId w:val="3"/>
+        </w:numPr>
+        <w:spacing w:line="360" w:lineRule="auto"/>
+        <w:jc w:val="both"/>
+        <w:outlineLvl w:val="1"/>
+        <w:rPr>
+          <w:rFonts w:ascii="Liberation Mono" w:hAnsi="Liberation Mono" w:cs="Liberation Mono"/>
+          <w:sz w:val="24"/>
+          <w:szCs w:val="24"/>
+        </w:rPr>
+      </w:pPr>
+      <w:r>
+        <w:rPr>
+          <w:rFonts w:ascii="Liberation Mono" w:hAnsi="Liberation Mono" w:cs="Liberation Mono"/>
+          <w:sz w:val="24"/>
+          <w:szCs w:val="24"/>
+        </w:rPr>
+        <w:t>Etud</w:t>
+      </w:r>
+      <w:r>
+        <w:rPr>
+          <w:rFonts w:ascii="Liberation Mono" w:hAnsi="Liberation Mono" w:cs="Liberation Mono"/>
+          <w:sz w:val="24"/>
+          <w:szCs w:val="24"/>
+        </w:rPr>
+        <w:t>e</w:t>
+      </w:r>
+      <w:r>
+        <w:rPr>
+          <w:rFonts w:ascii="Liberation Mono" w:hAnsi="Liberation Mono" w:cs="Liberation Mono"/>
+          <w:sz w:val="24"/>
+          <w:szCs w:val="24"/>
+        </w:rPr>
+        <w:t xml:space="preserve"> </w:t>
+      </w:r>
+      <w:r>
+        <w:rPr>
+          <w:rFonts w:ascii="Liberation Mono" w:hAnsi="Liberation Mono" w:cs="Liberation Mono"/>
+          <w:sz w:val="24"/>
+          <w:szCs w:val="24"/>
+        </w:rPr>
+        <w:t>d’</w:t>
+      </w:r>
+      <w:r>
+        <w:rPr>
+          <w:rFonts w:ascii="Liberation Mono" w:hAnsi="Liberation Mono" w:cs="Liberation Mono"/>
+          <w:sz w:val="24"/>
+          <w:szCs w:val="24"/>
+        </w:rPr>
+        <w:t>un convertisseur MLI/DC pour une commande de LED à courant lissé.</w:t>
+      </w:r>
+    </w:p>
+    <w:p>
+      <w:pPr>
+        <w:spacing w:line="360" w:lineRule="auto"/>
+        <w:ind w:firstLine="360"/>
+        <w:jc w:val="both"/>
+        <w:rPr>
+          <w:rFonts w:ascii="Liberation Mono" w:hAnsi="Liberation Mono" w:cs="Liberation Mono"/>
+          <w:sz w:val="24"/>
+          <w:szCs w:val="24"/>
+        </w:rPr>
+      </w:pPr>
+      <w:r>
+        <w:rPr>
+          <w:rFonts w:ascii="Liberation Mono" w:hAnsi="Liberation Mono" w:cs="Liberation Mono"/>
+          <w:sz w:val="24"/>
+          <w:szCs w:val="24"/>
+        </w:rPr>
+        <w:t>Voir disponibilité de tels drivers sur Internet (RS Component par exemple).</w:t>
+      </w:r>
     </w:p>
     <w:p>
       <w:pPr>
@@ -1883,7 +1868,7 @@
     <w:p>
       <w:pPr>
         <w:pStyle w:val="Titre1"/>
-        <w:spacing w:line="360" w:lineRule="auto"/>
+        <w:ind w:left="1985" w:hanging="1985"/>
         <w:rPr>
           <w:rFonts w:ascii="Liberation Mono" w:hAnsi="Liberation Mono" w:cs="Liberation Mono"/>
           <w:color w:val="auto"/>
@@ -1891,7 +1876,6 @@
           <w:szCs w:val="24"/>
         </w:rPr>
       </w:pPr>
-      <w:bookmarkStart w:id="4" w:name="_Toc58203876"/>
       <w:r>
         <w:rPr>
           <w:rFonts w:ascii="Liberation Mono" w:hAnsi="Liberation Mono" w:cs="Liberation Mono"/>
@@ -1899,7 +1883,7 @@
           <w:sz w:val="24"/>
           <w:szCs w:val="24"/>
         </w:rPr>
-        <w:t>Chapitre III</w:t>
+        <w:t>Chapitre III:</w:t>
       </w:r>
       <w:r>
         <w:rPr>
@@ -1908,7 +1892,7 @@
           <w:sz w:val="24"/>
           <w:szCs w:val="24"/>
         </w:rPr>
-        <w:t> :</w:t>
+        <w:t xml:space="preserve"> </w:t>
       </w:r>
       <w:r>
         <w:rPr>
@@ -1917,7 +1901,7 @@
           <w:sz w:val="24"/>
           <w:szCs w:val="24"/>
         </w:rPr>
-        <w:t xml:space="preserve"> réalisation du projet </w:t>
+        <w:t>Applications prévues pour la partie</w:t>
       </w:r>
       <w:r>
         <w:rPr>
@@ -1926,7 +1910,7 @@
           <w:sz w:val="24"/>
           <w:szCs w:val="24"/>
         </w:rPr>
-        <w:t>(</w:t>
+        <w:t xml:space="preserve"> </w:t>
       </w:r>
       <w:r>
         <w:rPr>
@@ -1935,80 +1919,104 @@
           <w:sz w:val="24"/>
           <w:szCs w:val="24"/>
         </w:rPr>
-        <w:t xml:space="preserve">physique </w:t>
-      </w:r>
-      <w:r>
-        <w:rPr>
-          <w:rFonts w:ascii="Liberation Mono" w:hAnsi="Liberation Mono" w:cs="Liberation Mono"/>
-          <w:color w:val="auto"/>
-          <w:sz w:val="24"/>
-          <w:szCs w:val="24"/>
-        </w:rPr>
-        <w:t>et</w:t>
-      </w:r>
-      <w:r>
-        <w:rPr>
-          <w:rFonts w:ascii="Liberation Mono" w:hAnsi="Liberation Mono" w:cs="Liberation Mono"/>
-          <w:color w:val="auto"/>
-          <w:sz w:val="24"/>
-          <w:szCs w:val="24"/>
-        </w:rPr>
-        <w:t xml:space="preserve"> logiciel</w:t>
-      </w:r>
-      <w:r>
-        <w:rPr>
-          <w:rFonts w:ascii="Liberation Mono" w:hAnsi="Liberation Mono" w:cs="Liberation Mono"/>
-          <w:color w:val="auto"/>
-          <w:sz w:val="24"/>
-          <w:szCs w:val="24"/>
-        </w:rPr>
-        <w:t>)</w:t>
-      </w:r>
-      <w:bookmarkEnd w:id="4"/>
-    </w:p>
-    <w:p>
-      <w:pPr>
-        <w:spacing w:line="360" w:lineRule="auto"/>
-        <w:jc w:val="both"/>
-        <w:rPr>
-          <w:rFonts w:ascii="Liberation Mono" w:hAnsi="Liberation Mono" w:cs="Liberation Mono"/>
-          <w:sz w:val="24"/>
-          <w:szCs w:val="24"/>
-        </w:rPr>
-      </w:pPr>
-    </w:p>
-    <w:p>
-      <w:pPr>
-        <w:spacing w:line="360" w:lineRule="auto"/>
-        <w:jc w:val="both"/>
-        <w:rPr>
-          <w:rFonts w:ascii="Liberation Mono" w:hAnsi="Liberation Mono" w:cs="Liberation Mono"/>
-          <w:sz w:val="24"/>
-          <w:szCs w:val="24"/>
-        </w:rPr>
-      </w:pPr>
-    </w:p>
-    <w:p>
-      <w:pPr>
-        <w:spacing w:line="360" w:lineRule="auto"/>
-        <w:jc w:val="both"/>
-        <w:rPr>
-          <w:rFonts w:ascii="Liberation Mono" w:hAnsi="Liberation Mono" w:cs="Liberation Mono"/>
-          <w:sz w:val="24"/>
-          <w:szCs w:val="24"/>
-        </w:rPr>
-      </w:pPr>
-    </w:p>
-    <w:p>
-      <w:pPr>
-        <w:spacing w:line="360" w:lineRule="auto"/>
-        <w:jc w:val="both"/>
-        <w:rPr>
-          <w:rFonts w:ascii="Liberation Mono" w:hAnsi="Liberation Mono" w:cs="Liberation Mono"/>
-          <w:sz w:val="24"/>
-          <w:szCs w:val="24"/>
-        </w:rPr>
-      </w:pPr>
+        <w:t>expérimentale</w:t>
+      </w:r>
+    </w:p>
+    <w:p>
+      <w:pPr>
+        <w:spacing w:line="360" w:lineRule="auto"/>
+        <w:jc w:val="both"/>
+        <w:rPr>
+          <w:rFonts w:ascii="Liberation Mono" w:hAnsi="Liberation Mono" w:cs="Liberation Mono"/>
+          <w:sz w:val="24"/>
+          <w:szCs w:val="24"/>
+        </w:rPr>
+      </w:pPr>
+    </w:p>
+    <w:p>
+      <w:pPr>
+        <w:pStyle w:val="Paragraphedeliste"/>
+        <w:numPr>
+          <w:ilvl w:val="0"/>
+          <w:numId w:val="9"/>
+        </w:numPr>
+        <w:spacing w:line="360" w:lineRule="auto"/>
+        <w:jc w:val="both"/>
+        <w:outlineLvl w:val="1"/>
+        <w:rPr>
+          <w:rFonts w:ascii="Liberation Mono" w:hAnsi="Liberation Mono" w:cs="Liberation Mono"/>
+          <w:sz w:val="24"/>
+          <w:szCs w:val="24"/>
+        </w:rPr>
+      </w:pPr>
+      <w:r>
+        <w:rPr>
+          <w:rFonts w:ascii="Liberation Mono" w:hAnsi="Liberation Mono" w:cs="Liberation Mono"/>
+          <w:sz w:val="24"/>
+          <w:szCs w:val="24"/>
+        </w:rPr>
+        <w:t>Éclairage ciblé d’un mobile en déplacement</w:t>
+      </w:r>
+    </w:p>
+    <w:p>
+      <w:pPr>
+        <w:spacing w:line="360" w:lineRule="auto"/>
+        <w:jc w:val="both"/>
+        <w:rPr>
+          <w:rFonts w:ascii="Liberation Mono" w:hAnsi="Liberation Mono" w:cs="Liberation Mono"/>
+          <w:sz w:val="24"/>
+          <w:szCs w:val="24"/>
+        </w:rPr>
+      </w:pPr>
+      <w:r>
+        <w:rPr>
+          <w:rFonts w:ascii="Liberation Mono" w:hAnsi="Liberation Mono" w:cs="Liberation Mono"/>
+          <w:sz w:val="24"/>
+          <w:szCs w:val="24"/>
+        </w:rPr>
+        <w:t xml:space="preserve"> </w:t>
+      </w:r>
+    </w:p>
+    <w:p>
+      <w:pPr>
+        <w:pStyle w:val="Paragraphedeliste"/>
+        <w:numPr>
+          <w:ilvl w:val="0"/>
+          <w:numId w:val="9"/>
+        </w:numPr>
+        <w:spacing w:line="360" w:lineRule="auto"/>
+        <w:jc w:val="both"/>
+        <w:outlineLvl w:val="1"/>
+        <w:rPr>
+          <w:rFonts w:ascii="Liberation Mono" w:hAnsi="Liberation Mono" w:cs="Liberation Mono"/>
+          <w:sz w:val="24"/>
+          <w:szCs w:val="24"/>
+        </w:rPr>
+      </w:pPr>
+      <w:r>
+        <w:rPr>
+          <w:rFonts w:ascii="Liberation Mono" w:hAnsi="Liberation Mono" w:cs="Liberation Mono"/>
+          <w:sz w:val="24"/>
+          <w:szCs w:val="24"/>
+        </w:rPr>
+        <w:t>Optimisation de la réflectance d’une surface présentant</w:t>
+      </w:r>
+      <w:r>
+        <w:rPr>
+          <w:rFonts w:ascii="Liberation Mono" w:hAnsi="Liberation Mono" w:cs="Liberation Mono"/>
+          <w:sz w:val="24"/>
+          <w:szCs w:val="24"/>
+        </w:rPr>
+        <w:t xml:space="preserve"> </w:t>
+      </w:r>
+      <w:r>
+        <w:rPr>
+          <w:rFonts w:ascii="Liberation Mono" w:hAnsi="Liberation Mono" w:cs="Liberation Mono"/>
+          <w:sz w:val="24"/>
+          <w:szCs w:val="24"/>
+        </w:rPr>
+        <w:t>des zones sombres et claires</w:t>
+      </w:r>
     </w:p>
     <w:p>
       <w:pPr>
@@ -2230,8 +2238,6 @@
       <w:pPr>
         <w:pStyle w:val="Titre1"/>
         <w:spacing w:line="360" w:lineRule="auto"/>
-        <w:ind w:left="1985" w:hanging="1985"/>
-        <w:jc w:val="center"/>
         <w:rPr>
           <w:rFonts w:ascii="Liberation Mono" w:hAnsi="Liberation Mono" w:cs="Liberation Mono"/>
           <w:color w:val="auto"/>
@@ -2239,7 +2245,7 @@
           <w:szCs w:val="24"/>
         </w:rPr>
       </w:pPr>
-      <w:bookmarkStart w:id="5" w:name="_Toc58203877"/>
+      <w:bookmarkStart w:id="4" w:name="_Toc58203876"/>
       <w:r>
         <w:rPr>
           <w:rFonts w:ascii="Liberation Mono" w:hAnsi="Liberation Mono" w:cs="Liberation Mono"/>
@@ -2247,9 +2253,81 @@
           <w:sz w:val="24"/>
           <w:szCs w:val="24"/>
         </w:rPr>
-        <w:t>Chapitre IV : évaluation de la réalisation, difficultés rencontrer et les perspectives d’amélioration</w:t>
-      </w:r>
-      <w:bookmarkEnd w:id="5"/>
+        <w:t>Chapitre I</w:t>
+      </w:r>
+      <w:r>
+        <w:rPr>
+          <w:rFonts w:ascii="Liberation Mono" w:hAnsi="Liberation Mono" w:cs="Liberation Mono"/>
+          <w:color w:val="auto"/>
+          <w:sz w:val="24"/>
+          <w:szCs w:val="24"/>
+        </w:rPr>
+        <w:t>V</w:t>
+      </w:r>
+      <w:r>
+        <w:rPr>
+          <w:rFonts w:ascii="Liberation Mono" w:hAnsi="Liberation Mono" w:cs="Liberation Mono"/>
+          <w:color w:val="auto"/>
+          <w:sz w:val="24"/>
+          <w:szCs w:val="24"/>
+        </w:rPr>
+        <w:t> :</w:t>
+      </w:r>
+      <w:r>
+        <w:rPr>
+          <w:rFonts w:ascii="Liberation Mono" w:hAnsi="Liberation Mono" w:cs="Liberation Mono"/>
+          <w:color w:val="auto"/>
+          <w:sz w:val="24"/>
+          <w:szCs w:val="24"/>
+        </w:rPr>
+        <w:t xml:space="preserve"> réalisation du projet </w:t>
+      </w:r>
+      <w:r>
+        <w:rPr>
+          <w:rFonts w:ascii="Liberation Mono" w:hAnsi="Liberation Mono" w:cs="Liberation Mono"/>
+          <w:color w:val="auto"/>
+          <w:sz w:val="24"/>
+          <w:szCs w:val="24"/>
+        </w:rPr>
+        <w:t>(</w:t>
+      </w:r>
+      <w:r>
+        <w:rPr>
+          <w:rFonts w:ascii="Liberation Mono" w:hAnsi="Liberation Mono" w:cs="Liberation Mono"/>
+          <w:color w:val="auto"/>
+          <w:sz w:val="24"/>
+          <w:szCs w:val="24"/>
+        </w:rPr>
+        <w:t xml:space="preserve">physique </w:t>
+      </w:r>
+      <w:r>
+        <w:rPr>
+          <w:rFonts w:ascii="Liberation Mono" w:hAnsi="Liberation Mono" w:cs="Liberation Mono"/>
+          <w:color w:val="auto"/>
+          <w:sz w:val="24"/>
+          <w:szCs w:val="24"/>
+        </w:rPr>
+        <w:t>et</w:t>
+      </w:r>
+      <w:r>
+        <w:rPr>
+          <w:rFonts w:ascii="Liberation Mono" w:hAnsi="Liberation Mono" w:cs="Liberation Mono"/>
+          <w:color w:val="auto"/>
+          <w:sz w:val="24"/>
+          <w:szCs w:val="24"/>
+        </w:rPr>
+        <w:t xml:space="preserve"> logiciel</w:t>
+      </w:r>
+      <w:r>
+        <w:rPr>
+          <w:rFonts w:ascii="Liberation Mono" w:hAnsi="Liberation Mono" w:cs="Liberation Mono"/>
+          <w:color w:val="auto"/>
+          <w:sz w:val="24"/>
+          <w:szCs w:val="24"/>
+        </w:rPr>
+        <w:t>)</w:t>
+      </w:r>
+      <w:bookmarkEnd w:id="4"/>
     </w:p>
     <w:p>
       <w:pPr>
@@ -2515,6 +2593,8 @@
       <w:pPr>
         <w:pStyle w:val="Titre1"/>
         <w:spacing w:line="360" w:lineRule="auto"/>
+        <w:ind w:left="1985" w:hanging="1985"/>
+        <w:jc w:val="center"/>
         <w:rPr>
           <w:rFonts w:ascii="Liberation Mono" w:hAnsi="Liberation Mono" w:cs="Liberation Mono"/>
           <w:color w:val="auto"/>
@@ -2522,7 +2602,7 @@
           <w:szCs w:val="24"/>
         </w:rPr>
       </w:pPr>
-      <w:bookmarkStart w:id="6" w:name="_Toc58203878"/>
+      <w:bookmarkStart w:id="5" w:name="_Toc58203877"/>
       <w:r>
         <w:rPr>
           <w:rFonts w:ascii="Liberation Mono" w:hAnsi="Liberation Mono" w:cs="Liberation Mono"/>
@@ -2530,9 +2610,196 @@
           <w:sz w:val="24"/>
           <w:szCs w:val="24"/>
         </w:rPr>
-        <w:t>Conclusion</w:t>
-      </w:r>
-      <w:bookmarkEnd w:id="6"/>
+        <w:t>Chapitre V : évaluation de la réalisation, difficultés rencontrer et les perspectives d’amélioration</w:t>
+      </w:r>
+      <w:bookmarkEnd w:id="5"/>
+    </w:p>
+    <w:p>
+      <w:pPr>
+        <w:spacing w:line="360" w:lineRule="auto"/>
+        <w:jc w:val="both"/>
+        <w:rPr>
+          <w:rFonts w:ascii="Liberation Mono" w:hAnsi="Liberation Mono" w:cs="Liberation Mono"/>
+          <w:sz w:val="24"/>
+          <w:szCs w:val="24"/>
+        </w:rPr>
+      </w:pPr>
+    </w:p>
+    <w:p>
+      <w:pPr>
+        <w:spacing w:line="360" w:lineRule="auto"/>
+        <w:jc w:val="both"/>
+        <w:rPr>
+          <w:rFonts w:ascii="Liberation Mono" w:hAnsi="Liberation Mono" w:cs="Liberation Mono"/>
+          <w:sz w:val="24"/>
+          <w:szCs w:val="24"/>
+        </w:rPr>
+      </w:pPr>
+    </w:p>
+    <w:p>
+      <w:pPr>
+        <w:spacing w:line="360" w:lineRule="auto"/>
+        <w:jc w:val="both"/>
+        <w:rPr>
+          <w:rFonts w:ascii="Liberation Mono" w:hAnsi="Liberation Mono" w:cs="Liberation Mono"/>
+          <w:sz w:val="24"/>
+          <w:szCs w:val="24"/>
+        </w:rPr>
+      </w:pPr>
+    </w:p>
+    <w:p>
+      <w:pPr>
+        <w:spacing w:line="360" w:lineRule="auto"/>
+        <w:jc w:val="both"/>
+        <w:rPr>
+          <w:rFonts w:ascii="Liberation Mono" w:hAnsi="Liberation Mono" w:cs="Liberation Mono"/>
+          <w:sz w:val="24"/>
+          <w:szCs w:val="24"/>
+        </w:rPr>
+      </w:pPr>
+    </w:p>
+    <w:p>
+      <w:pPr>
+        <w:spacing w:line="360" w:lineRule="auto"/>
+        <w:jc w:val="both"/>
+        <w:rPr>
+          <w:rFonts w:ascii="Liberation Mono" w:hAnsi="Liberation Mono" w:cs="Liberation Mono"/>
+          <w:sz w:val="24"/>
+          <w:szCs w:val="24"/>
+        </w:rPr>
+      </w:pPr>
+    </w:p>
+    <w:p>
+      <w:pPr>
+        <w:spacing w:line="360" w:lineRule="auto"/>
+        <w:jc w:val="both"/>
+        <w:rPr>
+          <w:rFonts w:ascii="Liberation Mono" w:hAnsi="Liberation Mono" w:cs="Liberation Mono"/>
+          <w:sz w:val="24"/>
+          <w:szCs w:val="24"/>
+        </w:rPr>
+      </w:pPr>
+    </w:p>
+    <w:p>
+      <w:pPr>
+        <w:spacing w:line="360" w:lineRule="auto"/>
+        <w:jc w:val="both"/>
+        <w:rPr>
+          <w:rFonts w:ascii="Liberation Mono" w:hAnsi="Liberation Mono" w:cs="Liberation Mono"/>
+          <w:sz w:val="24"/>
+          <w:szCs w:val="24"/>
+        </w:rPr>
+      </w:pPr>
+    </w:p>
+    <w:p>
+      <w:pPr>
+        <w:spacing w:line="360" w:lineRule="auto"/>
+        <w:jc w:val="both"/>
+        <w:rPr>
+          <w:rFonts w:ascii="Liberation Mono" w:hAnsi="Liberation Mono" w:cs="Liberation Mono"/>
+          <w:sz w:val="24"/>
+          <w:szCs w:val="24"/>
+        </w:rPr>
+      </w:pPr>
+    </w:p>
+    <w:p>
+      <w:pPr>
+        <w:spacing w:line="360" w:lineRule="auto"/>
+        <w:jc w:val="both"/>
+        <w:rPr>
+          <w:rFonts w:ascii="Liberation Mono" w:hAnsi="Liberation Mono" w:cs="Liberation Mono"/>
+          <w:sz w:val="24"/>
+          <w:szCs w:val="24"/>
+        </w:rPr>
+      </w:pPr>
+    </w:p>
+    <w:p>
+      <w:pPr>
+        <w:spacing w:line="360" w:lineRule="auto"/>
+        <w:jc w:val="both"/>
+        <w:rPr>
+          <w:rFonts w:ascii="Liberation Mono" w:hAnsi="Liberation Mono" w:cs="Liberation Mono"/>
+          <w:sz w:val="24"/>
+          <w:szCs w:val="24"/>
+        </w:rPr>
+      </w:pPr>
+    </w:p>
+    <w:p>
+      <w:pPr>
+        <w:spacing w:line="360" w:lineRule="auto"/>
+        <w:jc w:val="both"/>
+        <w:rPr>
+          <w:rFonts w:ascii="Liberation Mono" w:hAnsi="Liberation Mono" w:cs="Liberation Mono"/>
+          <w:sz w:val="24"/>
+          <w:szCs w:val="24"/>
+        </w:rPr>
+      </w:pPr>
+    </w:p>
+    <w:p>
+      <w:pPr>
+        <w:spacing w:line="360" w:lineRule="auto"/>
+        <w:jc w:val="both"/>
+        <w:rPr>
+          <w:rFonts w:ascii="Liberation Mono" w:hAnsi="Liberation Mono" w:cs="Liberation Mono"/>
+          <w:sz w:val="24"/>
+          <w:szCs w:val="24"/>
+        </w:rPr>
+      </w:pPr>
+    </w:p>
+    <w:p>
+      <w:pPr>
+        <w:spacing w:line="360" w:lineRule="auto"/>
+        <w:jc w:val="both"/>
+        <w:rPr>
+          <w:rFonts w:ascii="Liberation Mono" w:hAnsi="Liberation Mono" w:cs="Liberation Mono"/>
+          <w:sz w:val="24"/>
+          <w:szCs w:val="24"/>
+        </w:rPr>
+      </w:pPr>
+    </w:p>
+    <w:p>
+      <w:pPr>
+        <w:spacing w:line="360" w:lineRule="auto"/>
+        <w:jc w:val="both"/>
+        <w:rPr>
+          <w:rFonts w:ascii="Liberation Mono" w:hAnsi="Liberation Mono" w:cs="Liberation Mono"/>
+          <w:sz w:val="24"/>
+          <w:szCs w:val="24"/>
+        </w:rPr>
+      </w:pPr>
+    </w:p>
+    <w:p>
+      <w:pPr>
+        <w:spacing w:line="360" w:lineRule="auto"/>
+        <w:jc w:val="both"/>
+        <w:rPr>
+          <w:rFonts w:ascii="Liberation Mono" w:hAnsi="Liberation Mono" w:cs="Liberation Mono"/>
+          <w:sz w:val="24"/>
+          <w:szCs w:val="24"/>
+        </w:rPr>
+      </w:pPr>
+    </w:p>
+    <w:p>
+      <w:pPr>
+        <w:spacing w:line="360" w:lineRule="auto"/>
+        <w:jc w:val="both"/>
+        <w:rPr>
+          <w:rFonts w:ascii="Liberation Mono" w:hAnsi="Liberation Mono" w:cs="Liberation Mono"/>
+          <w:sz w:val="24"/>
+          <w:szCs w:val="24"/>
+        </w:rPr>
+      </w:pPr>
+    </w:p>
+    <w:p>
+      <w:pPr>
+        <w:spacing w:line="360" w:lineRule="auto"/>
+        <w:jc w:val="both"/>
+        <w:rPr>
+          <w:rFonts w:ascii="Liberation Mono" w:hAnsi="Liberation Mono" w:cs="Liberation Mono"/>
+          <w:sz w:val="24"/>
+          <w:szCs w:val="24"/>
+        </w:rPr>
+      </w:pPr>
     </w:p>
     <w:p>
       <w:pPr>
@@ -2609,6 +2876,102 @@
     </w:p>
     <w:p>
       <w:pPr>
+        <w:pStyle w:val="Titre1"/>
+        <w:spacing w:line="360" w:lineRule="auto"/>
+        <w:rPr>
+          <w:rFonts w:ascii="Liberation Mono" w:hAnsi="Liberation Mono" w:cs="Liberation Mono"/>
+          <w:color w:val="auto"/>
+          <w:sz w:val="24"/>
+          <w:szCs w:val="24"/>
+        </w:rPr>
+      </w:pPr>
+      <w:bookmarkStart w:id="6" w:name="_Toc58203878"/>
+      <w:r>
+        <w:rPr>
+          <w:rFonts w:ascii="Liberation Mono" w:hAnsi="Liberation Mono" w:cs="Liberation Mono"/>
+          <w:color w:val="auto"/>
+          <w:sz w:val="24"/>
+          <w:szCs w:val="24"/>
+        </w:rPr>
+        <w:t>Conclusion</w:t>
+      </w:r>
+      <w:bookmarkEnd w:id="6"/>
+    </w:p>
+    <w:p>
+      <w:pPr>
+        <w:spacing w:line="360" w:lineRule="auto"/>
+        <w:jc w:val="both"/>
+        <w:rPr>
+          <w:rFonts w:ascii="Liberation Mono" w:hAnsi="Liberation Mono" w:cs="Liberation Mono"/>
+          <w:sz w:val="24"/>
+          <w:szCs w:val="24"/>
+        </w:rPr>
+      </w:pPr>
+    </w:p>
+    <w:p>
+      <w:pPr>
+        <w:spacing w:line="360" w:lineRule="auto"/>
+        <w:jc w:val="both"/>
+        <w:rPr>
+          <w:rFonts w:ascii="Liberation Mono" w:hAnsi="Liberation Mono" w:cs="Liberation Mono"/>
+          <w:sz w:val="24"/>
+          <w:szCs w:val="24"/>
+        </w:rPr>
+      </w:pPr>
+    </w:p>
+    <w:p>
+      <w:pPr>
+        <w:spacing w:line="360" w:lineRule="auto"/>
+        <w:jc w:val="both"/>
+        <w:rPr>
+          <w:rFonts w:ascii="Liberation Mono" w:hAnsi="Liberation Mono" w:cs="Liberation Mono"/>
+          <w:sz w:val="24"/>
+          <w:szCs w:val="24"/>
+        </w:rPr>
+      </w:pPr>
+    </w:p>
+    <w:p>
+      <w:pPr>
+        <w:spacing w:line="360" w:lineRule="auto"/>
+        <w:jc w:val="both"/>
+        <w:rPr>
+          <w:rFonts w:ascii="Liberation Mono" w:hAnsi="Liberation Mono" w:cs="Liberation Mono"/>
+          <w:sz w:val="24"/>
+          <w:szCs w:val="24"/>
+        </w:rPr>
+      </w:pPr>
+    </w:p>
+    <w:p>
+      <w:pPr>
+        <w:spacing w:line="360" w:lineRule="auto"/>
+        <w:jc w:val="both"/>
+        <w:rPr>
+          <w:rFonts w:ascii="Liberation Mono" w:hAnsi="Liberation Mono" w:cs="Liberation Mono"/>
+          <w:sz w:val="24"/>
+          <w:szCs w:val="24"/>
+        </w:rPr>
+      </w:pPr>
+    </w:p>
+    <w:p>
+      <w:pPr>
+        <w:spacing w:line="360" w:lineRule="auto"/>
+        <w:jc w:val="both"/>
+        <w:rPr>
+          <w:rFonts w:ascii="Liberation Mono" w:hAnsi="Liberation Mono" w:cs="Liberation Mono"/>
+          <w:sz w:val="24"/>
+          <w:szCs w:val="24"/>
+        </w:rPr>
+        <w:sectPr>
+          <w:headerReference w:type="default" r:id="rId16"/>
+          <w:pgSz w:w="11906" w:h="16838"/>
+          <w:pgMar w:top="1417" w:right="1417" w:bottom="1417" w:left="1417" w:header="708" w:footer="708" w:gutter="0"/>
+          <w:cols w:space="708"/>
+          <w:docGrid w:linePitch="360"/>
+        </w:sectPr>
+      </w:pPr>
+    </w:p>
+    <w:p>
+      <w:pPr>
         <w:spacing w:line="360" w:lineRule="auto"/>
         <w:jc w:val="both"/>
         <w:rPr>
@@ -3125,6 +3488,7 @@
           <w:szCs w:val="24"/>
         </w:rPr>
       </w:pPr>
+      <w:bookmarkStart w:id="7" w:name="_Hlk59133179"/>
       <w:r>
         <w:rPr>
           <w:rFonts w:ascii="Liberation Mono" w:hAnsi="Liberation Mono" w:cs="Liberation Mono"/>
@@ -3157,6 +3521,8 @@
           <w:szCs w:val="24"/>
         </w:rPr>
       </w:pPr>
+      <w:bookmarkStart w:id="8" w:name="_Hlk59133308"/>
+      <w:bookmarkEnd w:id="7"/>
       <w:r>
         <w:rPr>
           <w:rFonts w:ascii="Liberation Mono" w:hAnsi="Liberation Mono" w:cs="Liberation Mono"/>
@@ -3229,9 +3595,10 @@
         </w:rPr>
         <w:t>.</w:t>
       </w:r>
+      <w:bookmarkEnd w:id="8"/>
     </w:p>
     <w:sectPr>
-      <w:headerReference w:type="default" r:id="rId16"/>
+      <w:headerReference w:type="default" r:id="rId17"/>
       <w:pgSz w:w="11906" w:h="16838"/>
       <w:pgMar w:top="1417" w:right="1417" w:bottom="1417" w:left="1417" w:header="708" w:footer="708" w:gutter="0"/>
       <w:cols w:space="708"/>
@@ -3372,13 +3739,26 @@
       <w:pStyle w:val="En-tte"/>
     </w:pPr>
     <w:r>
+      <w:t>Chapitre III :Applications prévues pour la partie expérimentale</w:t>
+    </w:r>
+  </w:p>
+</w:hdr>
+</file>
+
+<file path=word/header6.xml><?xml version="1.0" encoding="utf-8"?>
+<w:hdr xmlns:wpc="http://schemas.microsoft.com/office/word/2010/wordprocessingCanvas" xmlns:cx="http://schemas.microsoft.com/office/drawing/2014/chartex" xmlns:cx1="http://schemas.microsoft.com/office/drawing/2015/9/8/chartex" xmlns:cx2="http://schemas.microsoft.com/office/drawing/2015/10/21/chartex" xmlns:cx3="http://schemas.microsoft.com/office/drawing/2016/5/9/chartex" xmlns:cx4="http://schemas.microsoft.com/office/drawing/2016/5/10/chartex" xmlns:cx5="http://schemas.microsoft.com/office/drawing/2016/5/11/chartex" xmlns:cx6="http://schemas.microsoft.com/office/drawing/2016/5/12/chartex" xmlns:cx7="http://schemas.microsoft.com/office/drawing/2016/5/13/chartex" xmlns:cx8="http://schemas.microsoft.com/office/drawing/2016/5/14/chartex" xmlns:mc="http://schemas.openxmlformats.org/markup-compatibility/2006" xmlns:aink="http://schemas.microsoft.com/office/drawing/2016/ink" xmlns:am3d="http://schemas.microsoft.com/office/drawing/2017/model3d" xmlns:o="urn:schemas-microsoft-com:office:office" xmlns:r="http://schemas.openxmlformats.org/officeDocument/2006/relationships" xmlns:m="http://schemas.openxmlformats.org/officeDocument/2006/math" xmlns:v="urn:schemas-microsoft-com:vml" xmlns:wp14="http://schemas.microsoft.com/office/word/2010/wordprocessingDrawing" xmlns:wp="http://schemas.openxmlformats.org/drawingml/2006/wordprocessingDrawing" xmlns:w10="urn:schemas-microsoft-com:office:word" xmlns:w="http://schemas.openxmlformats.org/wordprocessingml/2006/main" xmlns:w14="http://schemas.microsoft.com/office/word/2010/wordml" xmlns:w15="http://schemas.microsoft.com/office/word/2012/wordml" xmlns:w16cex="http://schemas.microsoft.com/office/word/2018/wordml/cex" xmlns:w16cid="http://schemas.microsoft.com/office/word/2016/wordml/cid" xmlns:w16="http://schemas.microsoft.com/office/word/2018/wordml" xmlns:w16se="http://schemas.microsoft.com/office/word/2015/wordml/symex" xmlns:wpg="http://schemas.microsoft.com/office/word/2010/wordprocessingGroup" xmlns:wpi="http://schemas.microsoft.com/office/word/2010/wordprocessingInk" xmlns:wne="http://schemas.microsoft.com/office/word/2006/wordml" xmlns:wps="http://schemas.microsoft.com/office/word/2010/wordprocessingShape" mc:Ignorable="w14 w15 w16se w16cid w16 w16cex wp14">
+  <w:p>
+    <w:pPr>
+      <w:pStyle w:val="En-tte"/>
+    </w:pPr>
+    <w:r>
       <w:t>Chapitre III : réalisation du projet (physique et logiciel)</w:t>
     </w:r>
   </w:p>
 </w:hdr>
 </file>
 
-<file path=word/header6.xml><?xml version="1.0" encoding="utf-8"?>
+<file path=word/header7.xml><?xml version="1.0" encoding="utf-8"?>
 <w:hdr xmlns:wpc="http://schemas.microsoft.com/office/word/2010/wordprocessingCanvas" xmlns:cx="http://schemas.microsoft.com/office/drawing/2014/chartex" xmlns:cx1="http://schemas.microsoft.com/office/drawing/2015/9/8/chartex" xmlns:cx2="http://schemas.microsoft.com/office/drawing/2015/10/21/chartex" xmlns:cx3="http://schemas.microsoft.com/office/drawing/2016/5/9/chartex" xmlns:cx4="http://schemas.microsoft.com/office/drawing/2016/5/10/chartex" xmlns:cx5="http://schemas.microsoft.com/office/drawing/2016/5/11/chartex" xmlns:cx6="http://schemas.microsoft.com/office/drawing/2016/5/12/chartex" xmlns:cx7="http://schemas.microsoft.com/office/drawing/2016/5/13/chartex" xmlns:cx8="http://schemas.microsoft.com/office/drawing/2016/5/14/chartex" xmlns:mc="http://schemas.openxmlformats.org/markup-compatibility/2006" xmlns:aink="http://schemas.microsoft.com/office/drawing/2016/ink" xmlns:am3d="http://schemas.microsoft.com/office/drawing/2017/model3d" xmlns:o="urn:schemas-microsoft-com:office:office" xmlns:r="http://schemas.openxmlformats.org/officeDocument/2006/relationships" xmlns:m="http://schemas.openxmlformats.org/officeDocument/2006/math" xmlns:v="urn:schemas-microsoft-com:vml" xmlns:wp14="http://schemas.microsoft.com/office/word/2010/wordprocessingDrawing" xmlns:wp="http://schemas.openxmlformats.org/drawingml/2006/wordprocessingDrawing" xmlns:w10="urn:schemas-microsoft-com:office:word" xmlns:w="http://schemas.openxmlformats.org/wordprocessingml/2006/main" xmlns:w14="http://schemas.microsoft.com/office/word/2010/wordml" xmlns:w15="http://schemas.microsoft.com/office/word/2012/wordml" xmlns:w16cex="http://schemas.microsoft.com/office/word/2018/wordml/cex" xmlns:w16cid="http://schemas.microsoft.com/office/word/2016/wordml/cid" xmlns:w16="http://schemas.microsoft.com/office/word/2018/wordml" xmlns:w16se="http://schemas.microsoft.com/office/word/2015/wordml/symex" xmlns:wpg="http://schemas.microsoft.com/office/word/2010/wordprocessingGroup" xmlns:wpi="http://schemas.microsoft.com/office/word/2010/wordprocessingInk" xmlns:wne="http://schemas.microsoft.com/office/word/2006/wordml" xmlns:wps="http://schemas.microsoft.com/office/word/2010/wordprocessingShape" mc:Ignorable="w14 w15 w16se w16cid w16 w16cex wp14">
   <w:p>
     <w:pPr>
@@ -3394,7 +3774,7 @@
 </w:hdr>
 </file>
 
-<file path=word/header7.xml><?xml version="1.0" encoding="utf-8"?>
+<file path=word/header8.xml><?xml version="1.0" encoding="utf-8"?>
 <w:hdr xmlns:wpc="http://schemas.microsoft.com/office/word/2010/wordprocessingCanvas" xmlns:cx="http://schemas.microsoft.com/office/drawing/2014/chartex" xmlns:cx1="http://schemas.microsoft.com/office/drawing/2015/9/8/chartex" xmlns:cx2="http://schemas.microsoft.com/office/drawing/2015/10/21/chartex" xmlns:cx3="http://schemas.microsoft.com/office/drawing/2016/5/9/chartex" xmlns:cx4="http://schemas.microsoft.com/office/drawing/2016/5/10/chartex" xmlns:cx5="http://schemas.microsoft.com/office/drawing/2016/5/11/chartex" xmlns:cx6="http://schemas.microsoft.com/office/drawing/2016/5/12/chartex" xmlns:cx7="http://schemas.microsoft.com/office/drawing/2016/5/13/chartex" xmlns:cx8="http://schemas.microsoft.com/office/drawing/2016/5/14/chartex" xmlns:mc="http://schemas.openxmlformats.org/markup-compatibility/2006" xmlns:aink="http://schemas.microsoft.com/office/drawing/2016/ink" xmlns:am3d="http://schemas.microsoft.com/office/drawing/2017/model3d" xmlns:o="urn:schemas-microsoft-com:office:office" xmlns:r="http://schemas.openxmlformats.org/officeDocument/2006/relationships" xmlns:m="http://schemas.openxmlformats.org/officeDocument/2006/math" xmlns:v="urn:schemas-microsoft-com:vml" xmlns:wp14="http://schemas.microsoft.com/office/word/2010/wordprocessingDrawing" xmlns:wp="http://schemas.openxmlformats.org/drawingml/2006/wordprocessingDrawing" xmlns:w10="urn:schemas-microsoft-com:office:word" xmlns:w="http://schemas.openxmlformats.org/wordprocessingml/2006/main" xmlns:w14="http://schemas.microsoft.com/office/word/2010/wordml" xmlns:w15="http://schemas.microsoft.com/office/word/2012/wordml" xmlns:w16cex="http://schemas.microsoft.com/office/word/2018/wordml/cex" xmlns:w16cid="http://schemas.microsoft.com/office/word/2016/wordml/cid" xmlns:w16="http://schemas.microsoft.com/office/word/2018/wordml" xmlns:w16se="http://schemas.microsoft.com/office/word/2015/wordml/symex" xmlns:wpg="http://schemas.microsoft.com/office/word/2010/wordprocessingGroup" xmlns:wpi="http://schemas.microsoft.com/office/word/2010/wordprocessingInk" xmlns:wne="http://schemas.microsoft.com/office/word/2006/wordml" xmlns:wps="http://schemas.microsoft.com/office/word/2010/wordprocessingShape" mc:Ignorable="w14 w15 w16se w16cid w16 w16cex wp14">
   <w:p>
     <w:pPr>
@@ -3407,7 +3787,7 @@
 </w:hdr>
 </file>
 
-<file path=word/header8.xml><?xml version="1.0" encoding="utf-8"?>
+<file path=word/header9.xml><?xml version="1.0" encoding="utf-8"?>
 <w:hdr xmlns:wpc="http://schemas.microsoft.com/office/word/2010/wordprocessingCanvas" xmlns:cx="http://schemas.microsoft.com/office/drawing/2014/chartex" xmlns:cx1="http://schemas.microsoft.com/office/drawing/2015/9/8/chartex" xmlns:cx2="http://schemas.microsoft.com/office/drawing/2015/10/21/chartex" xmlns:cx3="http://schemas.microsoft.com/office/drawing/2016/5/9/chartex" xmlns:cx4="http://schemas.microsoft.com/office/drawing/2016/5/10/chartex" xmlns:cx5="http://schemas.microsoft.com/office/drawing/2016/5/11/chartex" xmlns:cx6="http://schemas.microsoft.com/office/drawing/2016/5/12/chartex" xmlns:cx7="http://schemas.microsoft.com/office/drawing/2016/5/13/chartex" xmlns:cx8="http://schemas.microsoft.com/office/drawing/2016/5/14/chartex" xmlns:mc="http://schemas.openxmlformats.org/markup-compatibility/2006" xmlns:aink="http://schemas.microsoft.com/office/drawing/2016/ink" xmlns:am3d="http://schemas.microsoft.com/office/drawing/2017/model3d" xmlns:o="urn:schemas-microsoft-com:office:office" xmlns:r="http://schemas.openxmlformats.org/officeDocument/2006/relationships" xmlns:m="http://schemas.openxmlformats.org/officeDocument/2006/math" xmlns:v="urn:schemas-microsoft-com:vml" xmlns:wp14="http://schemas.microsoft.com/office/word/2010/wordprocessingDrawing" xmlns:wp="http://schemas.openxmlformats.org/drawingml/2006/wordprocessingDrawing" xmlns:w10="urn:schemas-microsoft-com:office:word" xmlns:w="http://schemas.openxmlformats.org/wordprocessingml/2006/main" xmlns:w14="http://schemas.microsoft.com/office/word/2010/wordml" xmlns:w15="http://schemas.microsoft.com/office/word/2012/wordml" xmlns:w16cex="http://schemas.microsoft.com/office/word/2018/wordml/cex" xmlns:w16cid="http://schemas.microsoft.com/office/word/2016/wordml/cid" xmlns:w16="http://schemas.microsoft.com/office/word/2018/wordml" xmlns:w16se="http://schemas.microsoft.com/office/word/2015/wordml/symex" xmlns:wpg="http://schemas.microsoft.com/office/word/2010/wordprocessingGroup" xmlns:wpi="http://schemas.microsoft.com/office/word/2010/wordprocessingInk" xmlns:wne="http://schemas.microsoft.com/office/word/2006/wordml" xmlns:wps="http://schemas.microsoft.com/office/word/2010/wordprocessingShape" mc:Ignorable="w14 w15 w16se w16cid w16 w16cex wp14">
   <w:p>
     <w:pPr>
@@ -3840,6 +4220,95 @@
     </w:lvl>
   </w:abstractNum>
   <w:abstractNum w:abstractNumId="3" w15:restartNumberingAfterBreak="0">
+    <w:nsid w:val="1CA52370"/>
+    <w:multiLevelType w:val="hybridMultilevel"/>
+    <w:tmpl w:val="B9F4338A"/>
+    <w:lvl w:ilvl="0" w:tplc="91F4E2D6">
+      <w:start w:val="1"/>
+      <w:numFmt w:val="upperRoman"/>
+      <w:lvlText w:val="%1-"/>
+      <w:lvlJc w:val="left"/>
+      <w:pPr>
+        <w:ind w:left="1080" w:hanging="720"/>
+      </w:pPr>
+      <w:rPr>
+        <w:rFonts w:hint="default"/>
+      </w:rPr>
+    </w:lvl>
+    <w:lvl w:ilvl="1" w:tplc="040C0019" w:tentative="1">
+      <w:start w:val="1"/>
+      <w:numFmt w:val="lowerLetter"/>
+      <w:lvlText w:val="%2."/>
+      <w:lvlJc w:val="left"/>
+      <w:pPr>
+        <w:ind w:left="1440" w:hanging="360"/>
+      </w:pPr>
+    </w:lvl>
+    <w:lvl w:ilvl="2" w:tplc="040C001B" w:tentative="1">
+      <w:start w:val="1"/>
+      <w:numFmt w:val="lowerRoman"/>
+      <w:lvlText w:val="%3."/>
+      <w:lvlJc w:val="right"/>
+      <w:pPr>
+        <w:ind w:left="2160" w:hanging="180"/>
+      </w:pPr>
+    </w:lvl>
+    <w:lvl w:ilvl="3" w:tplc="040C000F" w:tentative="1">
+      <w:start w:val="1"/>
+      <w:numFmt w:val="decimal"/>
+      <w:lvlText w:val="%4."/>
+      <w:lvlJc w:val="left"/>
+      <w:pPr>
+        <w:ind w:left="2880" w:hanging="360"/>
+      </w:pPr>
+    </w:lvl>
+    <w:lvl w:ilvl="4" w:tplc="040C0019" w:tentative="1">
+      <w:start w:val="1"/>
+      <w:numFmt w:val="lowerLetter"/>
+      <w:lvlText w:val="%5."/>
+      <w:lvlJc w:val="left"/>
+      <w:pPr>
+        <w:ind w:left="3600" w:hanging="360"/>
+      </w:pPr>
+    </w:lvl>
+    <w:lvl w:ilvl="5" w:tplc="040C001B" w:tentative="1">
+      <w:start w:val="1"/>
+      <w:numFmt w:val="lowerRoman"/>
+      <w:lvlText w:val="%6."/>
+      <w:lvlJc w:val="right"/>
+      <w:pPr>
+        <w:ind w:left="4320" w:hanging="180"/>
+      </w:pPr>
+    </w:lvl>
+    <w:lvl w:ilvl="6" w:tplc="040C000F" w:tentative="1">
+      <w:start w:val="1"/>
+      <w:numFmt w:val="decimal"/>
+      <w:lvlText w:val="%7."/>
+      <w:lvlJc w:val="left"/>
+      <w:pPr>
+        <w:ind w:left="5040" w:hanging="360"/>
+      </w:pPr>
+    </w:lvl>
+    <w:lvl w:ilvl="7" w:tplc="040C0019" w:tentative="1">
+      <w:start w:val="1"/>
+      <w:numFmt w:val="lowerLetter"/>
+      <w:lvlText w:val="%8."/>
+      <w:lvlJc w:val="left"/>
+      <w:pPr>
+        <w:ind w:left="5760" w:hanging="360"/>
+      </w:pPr>
+    </w:lvl>
+    <w:lvl w:ilvl="8" w:tplc="040C001B" w:tentative="1">
+      <w:start w:val="1"/>
+      <w:numFmt w:val="lowerRoman"/>
+      <w:lvlText w:val="%9."/>
+      <w:lvlJc w:val="right"/>
+      <w:pPr>
+        <w:ind w:left="6480" w:hanging="180"/>
+      </w:pPr>
+    </w:lvl>
+  </w:abstractNum>
+  <w:abstractNum w:abstractNumId="4" w15:restartNumberingAfterBreak="0">
     <w:nsid w:val="2AA23A3B"/>
     <w:multiLevelType w:val="hybridMultilevel"/>
     <w:tmpl w:val="B986CE12"/>
@@ -3928,7 +4397,7 @@
       </w:pPr>
     </w:lvl>
   </w:abstractNum>
-  <w:abstractNum w:abstractNumId="4" w15:restartNumberingAfterBreak="0">
+  <w:abstractNum w:abstractNumId="5" w15:restartNumberingAfterBreak="0">
     <w:nsid w:val="3068525B"/>
     <w:multiLevelType w:val="hybridMultilevel"/>
     <w:tmpl w:val="54ACBC5E"/>
@@ -4041,7 +4510,7 @@
       </w:rPr>
     </w:lvl>
   </w:abstractNum>
-  <w:abstractNum w:abstractNumId="5" w15:restartNumberingAfterBreak="0">
+  <w:abstractNum w:abstractNumId="6" w15:restartNumberingAfterBreak="0">
     <w:nsid w:val="50BE5127"/>
     <w:multiLevelType w:val="hybridMultilevel"/>
     <w:tmpl w:val="0D803230"/>
@@ -4154,7 +4623,7 @@
       </w:rPr>
     </w:lvl>
   </w:abstractNum>
-  <w:abstractNum w:abstractNumId="6" w15:restartNumberingAfterBreak="0">
+  <w:abstractNum w:abstractNumId="7" w15:restartNumberingAfterBreak="0">
     <w:nsid w:val="55777481"/>
     <w:multiLevelType w:val="hybridMultilevel"/>
     <w:tmpl w:val="9A16DD04"/>
@@ -4267,7 +4736,7 @@
       </w:rPr>
     </w:lvl>
   </w:abstractNum>
-  <w:abstractNum w:abstractNumId="7" w15:restartNumberingAfterBreak="0">
+  <w:abstractNum w:abstractNumId="8" w15:restartNumberingAfterBreak="0">
     <w:nsid w:val="7D754B99"/>
     <w:multiLevelType w:val="hybridMultilevel"/>
     <w:tmpl w:val="ECF05608"/>
@@ -4387,22 +4856,25 @@
     <w:abstractNumId w:val="2"/>
   </w:num>
   <w:num w:numId="3">
-    <w:abstractNumId w:val="3"/>
+    <w:abstractNumId w:val="4"/>
   </w:num>
   <w:num w:numId="4">
-    <w:abstractNumId w:val="4"/>
+    <w:abstractNumId w:val="5"/>
   </w:num>
   <w:num w:numId="5">
+    <w:abstractNumId w:val="8"/>
+  </w:num>
+  <w:num w:numId="6">
     <w:abstractNumId w:val="7"/>
   </w:num>
-  <w:num w:numId="6">
+  <w:num w:numId="7">
     <w:abstractNumId w:val="6"/>
-  </w:num>
-  <w:num w:numId="7">
-    <w:abstractNumId w:val="5"/>
   </w:num>
   <w:num w:numId="8">
     <w:abstractNumId w:val="1"/>
+  </w:num>
+  <w:num w:numId="9">
+    <w:abstractNumId w:val="3"/>
   </w:num>
 </w:numbering>
 </file>

</xml_diff>

<commit_message>
caractérisation de la led
</commit_message>
<xml_diff>
--- a/projet éclairage adaptatif M2.docx
+++ b/projet éclairage adaptatif M2.docx
@@ -1,6 +1,6 @@
 
 <file path=word/document.xml><?xml version="1.0" encoding="utf-8"?>
-<w:document xmlns:wpc="http://schemas.microsoft.com/office/word/2010/wordprocessingCanvas" xmlns:cx="http://schemas.microsoft.com/office/drawing/2014/chartex" xmlns:cx1="http://schemas.microsoft.com/office/drawing/2015/9/8/chartex" xmlns:cx2="http://schemas.microsoft.com/office/drawing/2015/10/21/chartex" xmlns:cx3="http://schemas.microsoft.com/office/drawing/2016/5/9/chartex" xmlns:cx4="http://schemas.microsoft.com/office/drawing/2016/5/10/chartex" xmlns:cx5="http://schemas.microsoft.com/office/drawing/2016/5/11/chartex" xmlns:cx6="http://schemas.microsoft.com/office/drawing/2016/5/12/chartex" xmlns:cx7="http://schemas.microsoft.com/office/drawing/2016/5/13/chartex" xmlns:cx8="http://schemas.microsoft.com/office/drawing/2016/5/14/chartex" xmlns:mc="http://schemas.openxmlformats.org/markup-compatibility/2006" xmlns:aink="http://schemas.microsoft.com/office/drawing/2016/ink" xmlns:am3d="http://schemas.microsoft.com/office/drawing/2017/model3d" xmlns:o="urn:schemas-microsoft-com:office:office" xmlns:r="http://schemas.openxmlformats.org/officeDocument/2006/relationships" xmlns:m="http://schemas.openxmlformats.org/officeDocument/2006/math" xmlns:v="urn:schemas-microsoft-com:vml" xmlns:wp14="http://schemas.microsoft.com/office/word/2010/wordprocessingDrawing" xmlns:wp="http://schemas.openxmlformats.org/drawingml/2006/wordprocessingDrawing" xmlns:w10="urn:schemas-microsoft-com:office:word" xmlns:w="http://schemas.openxmlformats.org/wordprocessingml/2006/main" xmlns:w14="http://schemas.microsoft.com/office/word/2010/wordml" xmlns:w15="http://schemas.microsoft.com/office/word/2012/wordml" xmlns:w16cex="http://schemas.microsoft.com/office/word/2018/wordml/cex" xmlns:w16cid="http://schemas.microsoft.com/office/word/2016/wordml/cid" xmlns:w16="http://schemas.microsoft.com/office/word/2018/wordml" xmlns:w16se="http://schemas.microsoft.com/office/word/2015/wordml/symex" xmlns:wpg="http://schemas.microsoft.com/office/word/2010/wordprocessingGroup" xmlns:wpi="http://schemas.microsoft.com/office/word/2010/wordprocessingInk" xmlns:wne="http://schemas.microsoft.com/office/word/2006/wordml" xmlns:wps="http://schemas.microsoft.com/office/word/2010/wordprocessingShape" mc:Ignorable="w14 w15 w16se w16cid w16 w16cex wp14">
+<w:document xmlns:wpc="http://schemas.microsoft.com/office/word/2010/wordprocessingCanvas" xmlns:cx="http://schemas.microsoft.com/office/drawing/2014/chartex" xmlns:cx1="http://schemas.microsoft.com/office/drawing/2015/9/8/chartex" xmlns:cx2="http://schemas.microsoft.com/office/drawing/2015/10/21/chartex" xmlns:cx3="http://schemas.microsoft.com/office/drawing/2016/5/9/chartex" xmlns:cx4="http://schemas.microsoft.com/office/drawing/2016/5/10/chartex" xmlns:cx5="http://schemas.microsoft.com/office/drawing/2016/5/11/chartex" xmlns:cx6="http://schemas.microsoft.com/office/drawing/2016/5/12/chartex" xmlns:cx7="http://schemas.microsoft.com/office/drawing/2016/5/13/chartex" xmlns:cx8="http://schemas.microsoft.com/office/drawing/2016/5/14/chartex" xmlns:mc="http://schemas.openxmlformats.org/markup-compatibility/2006" xmlns:aink="http://schemas.microsoft.com/office/drawing/2016/ink" xmlns:am3d="http://schemas.microsoft.com/office/drawing/2017/model3d" xmlns:o="urn:schemas-microsoft-com:office:office" xmlns:r="http://schemas.openxmlformats.org/officeDocument/2006/relationships" xmlns:m="http://schemas.openxmlformats.org/officeDocument/2006/math" xmlns:v="urn:schemas-microsoft-com:vml" xmlns:wp14="http://schemas.microsoft.com/office/word/2010/wordprocessingDrawing" xmlns:wp="http://schemas.openxmlformats.org/drawingml/2006/wordprocessingDrawing" xmlns:w10="urn:schemas-microsoft-com:office:word" xmlns:w="http://schemas.openxmlformats.org/wordprocessingml/2006/main" xmlns:w14="http://schemas.microsoft.com/office/word/2010/wordml" xmlns:w15="http://schemas.microsoft.com/office/word/2012/wordml" xmlns:w16cid="http://schemas.microsoft.com/office/word/2016/wordml/cid" xmlns:w16se="http://schemas.microsoft.com/office/word/2015/wordml/symex" xmlns:wpg="http://schemas.microsoft.com/office/word/2010/wordprocessingGroup" xmlns:wpi="http://schemas.microsoft.com/office/word/2010/wordprocessingInk" xmlns:wne="http://schemas.microsoft.com/office/word/2006/wordml" xmlns:wps="http://schemas.microsoft.com/office/word/2010/wordprocessingShape" mc:Ignorable="w14 w15 w16se w16cid wp14">
   <w:body>
     <w:p>
       <w:pPr>
@@ -902,6 +902,7 @@
           <w:sz w:val="24"/>
           <w:szCs w:val="24"/>
         </w:rPr>
+        <w:lastRenderedPageBreak/>
         <w:t>INTRODUCTION :</w:t>
       </w:r>
       <w:bookmarkEnd w:id="1"/>
@@ -1005,25 +1006,7 @@
           <w:sz w:val="24"/>
           <w:szCs w:val="24"/>
         </w:rPr>
-        <w:t xml:space="preserve"> et enfin définir le niveau de correction à appliquer </w:t>
-      </w:r>
-      <w:proofErr w:type="gramStart"/>
-      <w:r>
-        <w:rPr>
-          <w:rFonts w:ascii="Liberation Mono" w:hAnsi="Liberation Mono" w:cs="Liberation Mono"/>
-          <w:sz w:val="24"/>
-          <w:szCs w:val="24"/>
-        </w:rPr>
-        <w:t>a</w:t>
-      </w:r>
-      <w:proofErr w:type="gramEnd"/>
-      <w:r>
-        <w:rPr>
-          <w:rFonts w:ascii="Liberation Mono" w:hAnsi="Liberation Mono" w:cs="Liberation Mono"/>
-          <w:sz w:val="24"/>
-          <w:szCs w:val="24"/>
-        </w:rPr>
-        <w:t xml:space="preserve"> chaque point lumineux, qui sera envoyer par une communication série a la carte MBED pour qu’il puisse l’appliquer au niveau de chaque point. Les lampes sont alimentées par une PWM.</w:t>
+        <w:t xml:space="preserve"> et enfin définir le niveau de correction à appliquer a chaque point lumineux, qui sera envoyer par une communication série a la carte MBED pour qu’il puisse l’appliquer au niveau de chaque point. Les lampes sont alimentées par une PWM.</w:t>
       </w:r>
     </w:p>
     <w:p>
@@ -1106,25 +1089,7 @@
           <w:sz w:val="24"/>
           <w:szCs w:val="24"/>
         </w:rPr>
-        <w:t xml:space="preserve">sera dédié </w:t>
-      </w:r>
-      <w:proofErr w:type="gramStart"/>
-      <w:r>
-        <w:rPr>
-          <w:rFonts w:ascii="Liberation Mono" w:hAnsi="Liberation Mono" w:cs="Liberation Mono"/>
-          <w:sz w:val="24"/>
-          <w:szCs w:val="24"/>
-        </w:rPr>
-        <w:t>a</w:t>
-      </w:r>
-      <w:proofErr w:type="gramEnd"/>
-      <w:r>
-        <w:rPr>
-          <w:rFonts w:ascii="Liberation Mono" w:hAnsi="Liberation Mono" w:cs="Liberation Mono"/>
-          <w:sz w:val="24"/>
-          <w:szCs w:val="24"/>
-        </w:rPr>
-        <w:t xml:space="preserve"> la réalisation du projet qu’elle soit physique ou logiciel. Le chapitre IV sera ouvert a l’évaluation de ce qui a été réaliser, aux difficultés rencontrer et les perspectives d’amélioration. Puis a la fin on terminera par une conclusion. </w:t>
+        <w:t xml:space="preserve">sera dédié a la réalisation du projet qu’elle soit physique ou logiciel. Le chapitre IV sera ouvert a l’évaluation de ce qui a été réaliser, aux difficultés rencontrer et les perspectives d’amélioration. Puis a la fin on terminera par une conclusion. </w:t>
       </w:r>
     </w:p>
     <w:p>
@@ -1197,6 +1162,7 @@
           <w:sz w:val="24"/>
           <w:szCs w:val="24"/>
         </w:rPr>
+        <w:lastRenderedPageBreak/>
         <w:t>Chapitre I : la présentation du projet et ses atouts</w:t>
       </w:r>
       <w:bookmarkEnd w:id="2"/>
@@ -1471,6 +1437,7 @@
           <w:sz w:val="24"/>
           <w:szCs w:val="24"/>
         </w:rPr>
+        <w:lastRenderedPageBreak/>
         <w:t>Chapitre II : la description technologique des constituant de ce projet, leurs spécificités et le pourquoi de leurs choix</w:t>
       </w:r>
       <w:bookmarkEnd w:id="3"/>
@@ -1575,6 +1542,16 @@
           <w:szCs w:val="24"/>
         </w:rPr>
       </w:pPr>
+      <w:r>
+        <w:rPr>
+          <w:rFonts w:ascii="Liberation Mono" w:hAnsi="Liberation Mono" w:cs="Liberation Mono"/>
+          <w:sz w:val="24"/>
+          <w:szCs w:val="24"/>
+        </w:rPr>
+        <w:t>Caractérisation de la led</w:t>
+      </w:r>
+      <w:bookmarkStart w:id="4" w:name="_GoBack"/>
+      <w:bookmarkEnd w:id="4"/>
     </w:p>
     <w:p>
       <w:pPr>
@@ -1701,15 +1678,7 @@
           <w:sz w:val="24"/>
           <w:szCs w:val="24"/>
         </w:rPr>
-        <w:t>Commande</w:t>
-      </w:r>
-      <w:r>
-        <w:rPr>
-          <w:rFonts w:ascii="Liberation Mono" w:hAnsi="Liberation Mono" w:cs="Liberation Mono"/>
-          <w:sz w:val="24"/>
-          <w:szCs w:val="24"/>
-        </w:rPr>
-        <w:t xml:space="preserve"> par liaison série </w:t>
+        <w:t xml:space="preserve">Commande par liaison série </w:t>
       </w:r>
       <w:r>
         <w:rPr>
@@ -1883,6 +1852,7 @@
           <w:sz w:val="24"/>
           <w:szCs w:val="24"/>
         </w:rPr>
+        <w:lastRenderedPageBreak/>
         <w:t>Chapitre III:</w:t>
       </w:r>
       <w:r>
@@ -2245,7 +2215,7 @@
           <w:szCs w:val="24"/>
         </w:rPr>
       </w:pPr>
-      <w:bookmarkStart w:id="4" w:name="_Toc58203876"/>
+      <w:bookmarkStart w:id="5" w:name="_Toc58203876"/>
       <w:r>
         <w:rPr>
           <w:rFonts w:ascii="Liberation Mono" w:hAnsi="Liberation Mono" w:cs="Liberation Mono"/>
@@ -2253,6 +2223,7 @@
           <w:sz w:val="24"/>
           <w:szCs w:val="24"/>
         </w:rPr>
+        <w:lastRenderedPageBreak/>
         <w:t>Chapitre I</w:t>
       </w:r>
       <w:r>
@@ -2327,7 +2298,7 @@
         </w:rPr>
         <w:t>)</w:t>
       </w:r>
-      <w:bookmarkEnd w:id="4"/>
+      <w:bookmarkEnd w:id="5"/>
     </w:p>
     <w:p>
       <w:pPr>
@@ -2602,7 +2573,7 @@
           <w:szCs w:val="24"/>
         </w:rPr>
       </w:pPr>
-      <w:bookmarkStart w:id="5" w:name="_Toc58203877"/>
+      <w:bookmarkStart w:id="6" w:name="_Toc58203877"/>
       <w:r>
         <w:rPr>
           <w:rFonts w:ascii="Liberation Mono" w:hAnsi="Liberation Mono" w:cs="Liberation Mono"/>
@@ -2610,9 +2581,10 @@
           <w:sz w:val="24"/>
           <w:szCs w:val="24"/>
         </w:rPr>
+        <w:lastRenderedPageBreak/>
         <w:t>Chapitre V : évaluation de la réalisation, difficultés rencontrer et les perspectives d’amélioration</w:t>
       </w:r>
-      <w:bookmarkEnd w:id="5"/>
+      <w:bookmarkEnd w:id="6"/>
     </w:p>
     <w:p>
       <w:pPr>
@@ -2885,7 +2857,7 @@
           <w:szCs w:val="24"/>
         </w:rPr>
       </w:pPr>
-      <w:bookmarkStart w:id="6" w:name="_Toc58203878"/>
+      <w:bookmarkStart w:id="7" w:name="_Toc58203878"/>
       <w:r>
         <w:rPr>
           <w:rFonts w:ascii="Liberation Mono" w:hAnsi="Liberation Mono" w:cs="Liberation Mono"/>
@@ -2893,9 +2865,10 @@
           <w:sz w:val="24"/>
           <w:szCs w:val="24"/>
         </w:rPr>
+        <w:lastRenderedPageBreak/>
         <w:t>Conclusion</w:t>
       </w:r>
-      <w:bookmarkEnd w:id="6"/>
+      <w:bookmarkEnd w:id="7"/>
     </w:p>
     <w:p>
       <w:pPr>
@@ -2988,6 +2961,7 @@
           <w:szCs w:val="24"/>
           <w:u w:val="single"/>
         </w:rPr>
+        <w:lastRenderedPageBreak/>
         <w:t>Echange du 04/12/2020 sur le projet</w:t>
       </w:r>
     </w:p>
@@ -3026,25 +3000,7 @@
           <w:sz w:val="24"/>
           <w:szCs w:val="24"/>
         </w:rPr>
-        <w:t xml:space="preserve">- simulation sur LTspice de la commande des LED par MLI et correction </w:t>
-      </w:r>
-      <w:proofErr w:type="gramStart"/>
-      <w:r>
-        <w:rPr>
-          <w:rFonts w:ascii="Liberation Mono" w:hAnsi="Liberation Mono" w:cs="Liberation Mono"/>
-          <w:sz w:val="24"/>
-          <w:szCs w:val="24"/>
-        </w:rPr>
-        <w:t>a</w:t>
-      </w:r>
-      <w:proofErr w:type="gramEnd"/>
-      <w:r>
-        <w:rPr>
-          <w:rFonts w:ascii="Liberation Mono" w:hAnsi="Liberation Mono" w:cs="Liberation Mono"/>
-          <w:sz w:val="24"/>
-          <w:szCs w:val="24"/>
-        </w:rPr>
-        <w:t xml:space="preserve"> partir d’une self ou d’une capacité de la discontinuité du courant (problème de filtrage MLI).</w:t>
+        <w:t>- simulation sur LTspice de la commande des LED par MLI et correction a partir d’une self ou d’une capacité de la discontinuité du courant (problème de filtrage MLI).</w:t>
       </w:r>
     </w:p>
     <w:p>
@@ -3338,27 +3294,7 @@
           <w:sz w:val="24"/>
           <w:szCs w:val="24"/>
         </w:rPr>
-        <w:t>Projet Mapine</w:t>
-      </w:r>
-      <w:r>
-        <w:rPr>
-          <w:rFonts w:ascii="Liberation Mono" w:hAnsi="Liberation Mono" w:cs="Liberation Mono"/>
-          <w:b/>
-          <w:bCs/>
-          <w:sz w:val="24"/>
-          <w:szCs w:val="24"/>
-        </w:rPr>
-        <w:t>bemoun</w:t>
-      </w:r>
-      <w:r>
-        <w:rPr>
-          <w:rFonts w:ascii="Liberation Mono" w:hAnsi="Liberation Mono" w:cs="Liberation Mono"/>
-          <w:b/>
-          <w:bCs/>
-          <w:sz w:val="24"/>
-          <w:szCs w:val="24"/>
-        </w:rPr>
-        <w:t>/Wouendeu ==&gt; Commande Eclairage adaptatif</w:t>
+        <w:t>Projet Mapinebemoun/Wouendeu ==&gt; Commande Eclairage adaptatif</w:t>
       </w:r>
     </w:p>
     <w:p>
@@ -3382,15 +3318,7 @@
           <w:sz w:val="24"/>
           <w:szCs w:val="24"/>
         </w:rPr>
-        <w:t>Finaliser la commande par liaison série de la MLI-MBED depuis Python</w:t>
-      </w:r>
-      <w:r>
-        <w:rPr>
-          <w:rFonts w:ascii="Liberation Mono" w:hAnsi="Liberation Mono" w:cs="Liberation Mono"/>
-          <w:sz w:val="24"/>
-          <w:szCs w:val="24"/>
-        </w:rPr>
-        <w:t>.</w:t>
+        <w:t>Finaliser la commande par liaison série de la MLI-MBED depuis Python.</w:t>
       </w:r>
     </w:p>
     <w:p>
@@ -3414,15 +3342,7 @@
           <w:sz w:val="24"/>
           <w:szCs w:val="24"/>
         </w:rPr>
-        <w:t>Etudier un convertisseur MLI/DC pour une commande de LED à courant lissé</w:t>
-      </w:r>
-      <w:r>
-        <w:rPr>
-          <w:rFonts w:ascii="Liberation Mono" w:hAnsi="Liberation Mono" w:cs="Liberation Mono"/>
-          <w:sz w:val="24"/>
-          <w:szCs w:val="24"/>
-        </w:rPr>
-        <w:t>.</w:t>
+        <w:t>Etudier un convertisseur MLI/DC pour une commande de LED à courant lissé.</w:t>
       </w:r>
     </w:p>
     <w:p>
@@ -3446,31 +3366,8 @@
           <w:sz w:val="24"/>
           <w:szCs w:val="24"/>
         </w:rPr>
-        <w:t xml:space="preserve">Voir simulation </w:t>
-      </w:r>
-      <w:r>
-        <w:rPr>
-          <w:rFonts w:ascii="Liberation Mono" w:hAnsi="Liberation Mono" w:cs="Liberation Mono"/>
-          <w:sz w:val="24"/>
-          <w:szCs w:val="24"/>
-        </w:rPr>
-        <w:t>LTspice</w:t>
-      </w:r>
-      <w:r>
-        <w:rPr>
-          <w:rFonts w:ascii="Liberation Mono" w:hAnsi="Liberation Mono" w:cs="Liberation Mono"/>
-          <w:sz w:val="24"/>
-          <w:szCs w:val="24"/>
-        </w:rPr>
-        <w:t xml:space="preserve"> en utilisant une petite inductance (j'ai fait le test : non adapté)</w:t>
-      </w:r>
-      <w:r>
-        <w:rPr>
-          <w:rFonts w:ascii="Liberation Mono" w:hAnsi="Liberation Mono" w:cs="Liberation Mono"/>
-          <w:sz w:val="24"/>
-          <w:szCs w:val="24"/>
-        </w:rPr>
-        <w:t>.</w:t>
+        <w:lastRenderedPageBreak/>
+        <w:t>Voir simulation LTspice en utilisant une petite inductance (j'ai fait le test : non adapté).</w:t>
       </w:r>
     </w:p>
     <w:p>
@@ -3488,22 +3385,14 @@
           <w:szCs w:val="24"/>
         </w:rPr>
       </w:pPr>
-      <w:bookmarkStart w:id="7" w:name="_Hlk59133179"/>
-      <w:r>
-        <w:rPr>
-          <w:rFonts w:ascii="Liberation Mono" w:hAnsi="Liberation Mono" w:cs="Liberation Mono"/>
-          <w:sz w:val="24"/>
-          <w:szCs w:val="24"/>
-        </w:rPr>
-        <w:t>Voir disponibilité de tels drivers sur Internet (RS Component par exemple)</w:t>
-      </w:r>
-      <w:r>
-        <w:rPr>
-          <w:rFonts w:ascii="Liberation Mono" w:hAnsi="Liberation Mono" w:cs="Liberation Mono"/>
-          <w:sz w:val="24"/>
-          <w:szCs w:val="24"/>
-        </w:rPr>
-        <w:t>.</w:t>
+      <w:bookmarkStart w:id="8" w:name="_Hlk59133179"/>
+      <w:r>
+        <w:rPr>
+          <w:rFonts w:ascii="Liberation Mono" w:hAnsi="Liberation Mono" w:cs="Liberation Mono"/>
+          <w:sz w:val="24"/>
+          <w:szCs w:val="24"/>
+        </w:rPr>
+        <w:t>Voir disponibilité de tels drivers sur Internet (RS Component par exemple).</w:t>
       </w:r>
     </w:p>
     <w:p>
@@ -3521,8 +3410,8 @@
           <w:szCs w:val="24"/>
         </w:rPr>
       </w:pPr>
-      <w:bookmarkStart w:id="8" w:name="_Hlk59133308"/>
-      <w:bookmarkEnd w:id="7"/>
+      <w:bookmarkStart w:id="9" w:name="_Hlk59133308"/>
+      <w:bookmarkEnd w:id="8"/>
       <w:r>
         <w:rPr>
           <w:rFonts w:ascii="Liberation Mono" w:hAnsi="Liberation Mono" w:cs="Liberation Mono"/>
@@ -3553,15 +3442,7 @@
           <w:sz w:val="24"/>
           <w:szCs w:val="24"/>
         </w:rPr>
-        <w:t>Éclairage ciblé d’un mobile en déplacement</w:t>
-      </w:r>
-      <w:r>
-        <w:rPr>
-          <w:rFonts w:ascii="Liberation Mono" w:hAnsi="Liberation Mono" w:cs="Liberation Mono"/>
-          <w:sz w:val="24"/>
-          <w:szCs w:val="24"/>
-        </w:rPr>
-        <w:t>.</w:t>
+        <w:t>Éclairage ciblé d’un mobile en déplacement.</w:t>
       </w:r>
     </w:p>
     <w:p>
@@ -3585,17 +3466,9 @@
           <w:sz w:val="24"/>
           <w:szCs w:val="24"/>
         </w:rPr>
-        <w:t>Optimisation de la réflectance d’une surface présentant des zones sombres et claires</w:t>
-      </w:r>
-      <w:r>
-        <w:rPr>
-          <w:rFonts w:ascii="Liberation Mono" w:hAnsi="Liberation Mono" w:cs="Liberation Mono"/>
-          <w:sz w:val="24"/>
-          <w:szCs w:val="24"/>
-        </w:rPr>
-        <w:t>.</w:t>
-      </w:r>
-      <w:bookmarkEnd w:id="8"/>
+        <w:t>Optimisation de la réflectance d’une surface présentant des zones sombres et claires.</w:t>
+      </w:r>
+      <w:bookmarkEnd w:id="9"/>
     </w:p>
     <w:sectPr>
       <w:headerReference w:type="default" r:id="rId17"/>
@@ -3609,7 +3482,7 @@
 </file>
 
 <file path=word/endnotes.xml><?xml version="1.0" encoding="utf-8"?>
-<w:endnotes xmlns:wpc="http://schemas.microsoft.com/office/word/2010/wordprocessingCanvas" xmlns:cx="http://schemas.microsoft.com/office/drawing/2014/chartex" xmlns:cx1="http://schemas.microsoft.com/office/drawing/2015/9/8/chartex" xmlns:cx2="http://schemas.microsoft.com/office/drawing/2015/10/21/chartex" xmlns:cx3="http://schemas.microsoft.com/office/drawing/2016/5/9/chartex" xmlns:cx4="http://schemas.microsoft.com/office/drawing/2016/5/10/chartex" xmlns:cx5="http://schemas.microsoft.com/office/drawing/2016/5/11/chartex" xmlns:cx6="http://schemas.microsoft.com/office/drawing/2016/5/12/chartex" xmlns:cx7="http://schemas.microsoft.com/office/drawing/2016/5/13/chartex" xmlns:cx8="http://schemas.microsoft.com/office/drawing/2016/5/14/chartex" xmlns:mc="http://schemas.openxmlformats.org/markup-compatibility/2006" xmlns:aink="http://schemas.microsoft.com/office/drawing/2016/ink" xmlns:am3d="http://schemas.microsoft.com/office/drawing/2017/model3d" xmlns:o="urn:schemas-microsoft-com:office:office" xmlns:r="http://schemas.openxmlformats.org/officeDocument/2006/relationships" xmlns:m="http://schemas.openxmlformats.org/officeDocument/2006/math" xmlns:v="urn:schemas-microsoft-com:vml" xmlns:wp14="http://schemas.microsoft.com/office/word/2010/wordprocessingDrawing" xmlns:wp="http://schemas.openxmlformats.org/drawingml/2006/wordprocessingDrawing" xmlns:w10="urn:schemas-microsoft-com:office:word" xmlns:w="http://schemas.openxmlformats.org/wordprocessingml/2006/main" xmlns:w14="http://schemas.microsoft.com/office/word/2010/wordml" xmlns:w15="http://schemas.microsoft.com/office/word/2012/wordml" xmlns:w16cex="http://schemas.microsoft.com/office/word/2018/wordml/cex" xmlns:w16cid="http://schemas.microsoft.com/office/word/2016/wordml/cid" xmlns:w16="http://schemas.microsoft.com/office/word/2018/wordml" xmlns:w16se="http://schemas.microsoft.com/office/word/2015/wordml/symex" xmlns:wpg="http://schemas.microsoft.com/office/word/2010/wordprocessingGroup" xmlns:wpi="http://schemas.microsoft.com/office/word/2010/wordprocessingInk" xmlns:wne="http://schemas.microsoft.com/office/word/2006/wordml" xmlns:wps="http://schemas.microsoft.com/office/word/2010/wordprocessingShape" mc:Ignorable="w14 w15 w16se w16cid w16 w16cex wp14">
+<w:endnotes xmlns:wpc="http://schemas.microsoft.com/office/word/2010/wordprocessingCanvas" xmlns:cx="http://schemas.microsoft.com/office/drawing/2014/chartex" xmlns:cx1="http://schemas.microsoft.com/office/drawing/2015/9/8/chartex" xmlns:cx2="http://schemas.microsoft.com/office/drawing/2015/10/21/chartex" xmlns:cx3="http://schemas.microsoft.com/office/drawing/2016/5/9/chartex" xmlns:cx4="http://schemas.microsoft.com/office/drawing/2016/5/10/chartex" xmlns:cx5="http://schemas.microsoft.com/office/drawing/2016/5/11/chartex" xmlns:cx6="http://schemas.microsoft.com/office/drawing/2016/5/12/chartex" xmlns:cx7="http://schemas.microsoft.com/office/drawing/2016/5/13/chartex" xmlns:cx8="http://schemas.microsoft.com/office/drawing/2016/5/14/chartex" xmlns:mc="http://schemas.openxmlformats.org/markup-compatibility/2006" xmlns:aink="http://schemas.microsoft.com/office/drawing/2016/ink" xmlns:am3d="http://schemas.microsoft.com/office/drawing/2017/model3d" xmlns:o="urn:schemas-microsoft-com:office:office" xmlns:r="http://schemas.openxmlformats.org/officeDocument/2006/relationships" xmlns:m="http://schemas.openxmlformats.org/officeDocument/2006/math" xmlns:v="urn:schemas-microsoft-com:vml" xmlns:wp14="http://schemas.microsoft.com/office/word/2010/wordprocessingDrawing" xmlns:wp="http://schemas.openxmlformats.org/drawingml/2006/wordprocessingDrawing" xmlns:w10="urn:schemas-microsoft-com:office:word" xmlns:w="http://schemas.openxmlformats.org/wordprocessingml/2006/main" xmlns:w14="http://schemas.microsoft.com/office/word/2010/wordml" xmlns:w15="http://schemas.microsoft.com/office/word/2012/wordml" xmlns:w16cid="http://schemas.microsoft.com/office/word/2016/wordml/cid" xmlns:w16se="http://schemas.microsoft.com/office/word/2015/wordml/symex" xmlns:wpg="http://schemas.microsoft.com/office/word/2010/wordprocessingGroup" xmlns:wpi="http://schemas.microsoft.com/office/word/2010/wordprocessingInk" xmlns:wne="http://schemas.microsoft.com/office/word/2006/wordml" xmlns:wps="http://schemas.microsoft.com/office/word/2010/wordprocessingShape" mc:Ignorable="w14 w15 w16se w16cid wp14">
   <w:endnote w:type="separator" w:id="-1">
     <w:p>
       <w:pPr>
@@ -3634,7 +3507,7 @@
 </file>
 
 <file path=word/footer1.xml><?xml version="1.0" encoding="utf-8"?>
-<w:ftr xmlns:wpc="http://schemas.microsoft.com/office/word/2010/wordprocessingCanvas" xmlns:cx="http://schemas.microsoft.com/office/drawing/2014/chartex" xmlns:cx1="http://schemas.microsoft.com/office/drawing/2015/9/8/chartex" xmlns:cx2="http://schemas.microsoft.com/office/drawing/2015/10/21/chartex" xmlns:cx3="http://schemas.microsoft.com/office/drawing/2016/5/9/chartex" xmlns:cx4="http://schemas.microsoft.com/office/drawing/2016/5/10/chartex" xmlns:cx5="http://schemas.microsoft.com/office/drawing/2016/5/11/chartex" xmlns:cx6="http://schemas.microsoft.com/office/drawing/2016/5/12/chartex" xmlns:cx7="http://schemas.microsoft.com/office/drawing/2016/5/13/chartex" xmlns:cx8="http://schemas.microsoft.com/office/drawing/2016/5/14/chartex" xmlns:mc="http://schemas.openxmlformats.org/markup-compatibility/2006" xmlns:aink="http://schemas.microsoft.com/office/drawing/2016/ink" xmlns:am3d="http://schemas.microsoft.com/office/drawing/2017/model3d" xmlns:o="urn:schemas-microsoft-com:office:office" xmlns:r="http://schemas.openxmlformats.org/officeDocument/2006/relationships" xmlns:m="http://schemas.openxmlformats.org/officeDocument/2006/math" xmlns:v="urn:schemas-microsoft-com:vml" xmlns:wp14="http://schemas.microsoft.com/office/word/2010/wordprocessingDrawing" xmlns:wp="http://schemas.openxmlformats.org/drawingml/2006/wordprocessingDrawing" xmlns:w10="urn:schemas-microsoft-com:office:word" xmlns:w="http://schemas.openxmlformats.org/wordprocessingml/2006/main" xmlns:w14="http://schemas.microsoft.com/office/word/2010/wordml" xmlns:w15="http://schemas.microsoft.com/office/word/2012/wordml" xmlns:w16cex="http://schemas.microsoft.com/office/word/2018/wordml/cex" xmlns:w16cid="http://schemas.microsoft.com/office/word/2016/wordml/cid" xmlns:w16="http://schemas.microsoft.com/office/word/2018/wordml" xmlns:w16se="http://schemas.microsoft.com/office/word/2015/wordml/symex" xmlns:wpg="http://schemas.microsoft.com/office/word/2010/wordprocessingGroup" xmlns:wpi="http://schemas.microsoft.com/office/word/2010/wordprocessingInk" xmlns:wne="http://schemas.microsoft.com/office/word/2006/wordml" xmlns:wps="http://schemas.microsoft.com/office/word/2010/wordprocessingShape" mc:Ignorable="w14 w15 w16se w16cid w16 w16cex wp14">
+<w:ftr xmlns:wpc="http://schemas.microsoft.com/office/word/2010/wordprocessingCanvas" xmlns:cx="http://schemas.microsoft.com/office/drawing/2014/chartex" xmlns:cx1="http://schemas.microsoft.com/office/drawing/2015/9/8/chartex" xmlns:cx2="http://schemas.microsoft.com/office/drawing/2015/10/21/chartex" xmlns:cx3="http://schemas.microsoft.com/office/drawing/2016/5/9/chartex" xmlns:cx4="http://schemas.microsoft.com/office/drawing/2016/5/10/chartex" xmlns:cx5="http://schemas.microsoft.com/office/drawing/2016/5/11/chartex" xmlns:cx6="http://schemas.microsoft.com/office/drawing/2016/5/12/chartex" xmlns:cx7="http://schemas.microsoft.com/office/drawing/2016/5/13/chartex" xmlns:cx8="http://schemas.microsoft.com/office/drawing/2016/5/14/chartex" xmlns:mc="http://schemas.openxmlformats.org/markup-compatibility/2006" xmlns:aink="http://schemas.microsoft.com/office/drawing/2016/ink" xmlns:am3d="http://schemas.microsoft.com/office/drawing/2017/model3d" xmlns:o="urn:schemas-microsoft-com:office:office" xmlns:r="http://schemas.openxmlformats.org/officeDocument/2006/relationships" xmlns:m="http://schemas.openxmlformats.org/officeDocument/2006/math" xmlns:v="urn:schemas-microsoft-com:vml" xmlns:wp14="http://schemas.microsoft.com/office/word/2010/wordprocessingDrawing" xmlns:wp="http://schemas.openxmlformats.org/drawingml/2006/wordprocessingDrawing" xmlns:w10="urn:schemas-microsoft-com:office:word" xmlns:w="http://schemas.openxmlformats.org/wordprocessingml/2006/main" xmlns:w14="http://schemas.microsoft.com/office/word/2010/wordml" xmlns:w15="http://schemas.microsoft.com/office/word/2012/wordml" xmlns:w16cid="http://schemas.microsoft.com/office/word/2016/wordml/cid" xmlns:w16se="http://schemas.microsoft.com/office/word/2015/wordml/symex" xmlns:wpg="http://schemas.microsoft.com/office/word/2010/wordprocessingGroup" xmlns:wpi="http://schemas.microsoft.com/office/word/2010/wordprocessingInk" xmlns:wne="http://schemas.microsoft.com/office/word/2006/wordml" xmlns:wps="http://schemas.microsoft.com/office/word/2010/wordprocessingShape" mc:Ignorable="w14 w15 w16se w16cid wp14">
   <w:p>
     <w:pPr>
       <w:rPr>
@@ -3656,7 +3529,7 @@
 </file>
 
 <file path=word/footnotes.xml><?xml version="1.0" encoding="utf-8"?>
-<w:footnotes xmlns:wpc="http://schemas.microsoft.com/office/word/2010/wordprocessingCanvas" xmlns:cx="http://schemas.microsoft.com/office/drawing/2014/chartex" xmlns:cx1="http://schemas.microsoft.com/office/drawing/2015/9/8/chartex" xmlns:cx2="http://schemas.microsoft.com/office/drawing/2015/10/21/chartex" xmlns:cx3="http://schemas.microsoft.com/office/drawing/2016/5/9/chartex" xmlns:cx4="http://schemas.microsoft.com/office/drawing/2016/5/10/chartex" xmlns:cx5="http://schemas.microsoft.com/office/drawing/2016/5/11/chartex" xmlns:cx6="http://schemas.microsoft.com/office/drawing/2016/5/12/chartex" xmlns:cx7="http://schemas.microsoft.com/office/drawing/2016/5/13/chartex" xmlns:cx8="http://schemas.microsoft.com/office/drawing/2016/5/14/chartex" xmlns:mc="http://schemas.openxmlformats.org/markup-compatibility/2006" xmlns:aink="http://schemas.microsoft.com/office/drawing/2016/ink" xmlns:am3d="http://schemas.microsoft.com/office/drawing/2017/model3d" xmlns:o="urn:schemas-microsoft-com:office:office" xmlns:r="http://schemas.openxmlformats.org/officeDocument/2006/relationships" xmlns:m="http://schemas.openxmlformats.org/officeDocument/2006/math" xmlns:v="urn:schemas-microsoft-com:vml" xmlns:wp14="http://schemas.microsoft.com/office/word/2010/wordprocessingDrawing" xmlns:wp="http://schemas.openxmlformats.org/drawingml/2006/wordprocessingDrawing" xmlns:w10="urn:schemas-microsoft-com:office:word" xmlns:w="http://schemas.openxmlformats.org/wordprocessingml/2006/main" xmlns:w14="http://schemas.microsoft.com/office/word/2010/wordml" xmlns:w15="http://schemas.microsoft.com/office/word/2012/wordml" xmlns:w16cex="http://schemas.microsoft.com/office/word/2018/wordml/cex" xmlns:w16cid="http://schemas.microsoft.com/office/word/2016/wordml/cid" xmlns:w16="http://schemas.microsoft.com/office/word/2018/wordml" xmlns:w16se="http://schemas.microsoft.com/office/word/2015/wordml/symex" xmlns:wpg="http://schemas.microsoft.com/office/word/2010/wordprocessingGroup" xmlns:wpi="http://schemas.microsoft.com/office/word/2010/wordprocessingInk" xmlns:wne="http://schemas.microsoft.com/office/word/2006/wordml" xmlns:wps="http://schemas.microsoft.com/office/word/2010/wordprocessingShape" mc:Ignorable="w14 w15 w16se w16cid w16 w16cex wp14">
+<w:footnotes xmlns:wpc="http://schemas.microsoft.com/office/word/2010/wordprocessingCanvas" xmlns:cx="http://schemas.microsoft.com/office/drawing/2014/chartex" xmlns:cx1="http://schemas.microsoft.com/office/drawing/2015/9/8/chartex" xmlns:cx2="http://schemas.microsoft.com/office/drawing/2015/10/21/chartex" xmlns:cx3="http://schemas.microsoft.com/office/drawing/2016/5/9/chartex" xmlns:cx4="http://schemas.microsoft.com/office/drawing/2016/5/10/chartex" xmlns:cx5="http://schemas.microsoft.com/office/drawing/2016/5/11/chartex" xmlns:cx6="http://schemas.microsoft.com/office/drawing/2016/5/12/chartex" xmlns:cx7="http://schemas.microsoft.com/office/drawing/2016/5/13/chartex" xmlns:cx8="http://schemas.microsoft.com/office/drawing/2016/5/14/chartex" xmlns:mc="http://schemas.openxmlformats.org/markup-compatibility/2006" xmlns:aink="http://schemas.microsoft.com/office/drawing/2016/ink" xmlns:am3d="http://schemas.microsoft.com/office/drawing/2017/model3d" xmlns:o="urn:schemas-microsoft-com:office:office" xmlns:r="http://schemas.openxmlformats.org/officeDocument/2006/relationships" xmlns:m="http://schemas.openxmlformats.org/officeDocument/2006/math" xmlns:v="urn:schemas-microsoft-com:vml" xmlns:wp14="http://schemas.microsoft.com/office/word/2010/wordprocessingDrawing" xmlns:wp="http://schemas.openxmlformats.org/drawingml/2006/wordprocessingDrawing" xmlns:w10="urn:schemas-microsoft-com:office:word" xmlns:w="http://schemas.openxmlformats.org/wordprocessingml/2006/main" xmlns:w14="http://schemas.microsoft.com/office/word/2010/wordml" xmlns:w15="http://schemas.microsoft.com/office/word/2012/wordml" xmlns:w16cid="http://schemas.microsoft.com/office/word/2016/wordml/cid" xmlns:w16se="http://schemas.microsoft.com/office/word/2015/wordml/symex" xmlns:wpg="http://schemas.microsoft.com/office/word/2010/wordprocessingGroup" xmlns:wpi="http://schemas.microsoft.com/office/word/2010/wordprocessingInk" xmlns:wne="http://schemas.microsoft.com/office/word/2006/wordml" xmlns:wps="http://schemas.microsoft.com/office/word/2010/wordprocessingShape" mc:Ignorable="w14 w15 w16se w16cid wp14">
   <w:footnote w:type="separator" w:id="-1">
     <w:p>
       <w:pPr>
@@ -3681,7 +3554,7 @@
 </file>
 
 <file path=word/header1.xml><?xml version="1.0" encoding="utf-8"?>
-<w:hdr xmlns:wpc="http://schemas.microsoft.com/office/word/2010/wordprocessingCanvas" xmlns:cx="http://schemas.microsoft.com/office/drawing/2014/chartex" xmlns:cx1="http://schemas.microsoft.com/office/drawing/2015/9/8/chartex" xmlns:cx2="http://schemas.microsoft.com/office/drawing/2015/10/21/chartex" xmlns:cx3="http://schemas.microsoft.com/office/drawing/2016/5/9/chartex" xmlns:cx4="http://schemas.microsoft.com/office/drawing/2016/5/10/chartex" xmlns:cx5="http://schemas.microsoft.com/office/drawing/2016/5/11/chartex" xmlns:cx6="http://schemas.microsoft.com/office/drawing/2016/5/12/chartex" xmlns:cx7="http://schemas.microsoft.com/office/drawing/2016/5/13/chartex" xmlns:cx8="http://schemas.microsoft.com/office/drawing/2016/5/14/chartex" xmlns:mc="http://schemas.openxmlformats.org/markup-compatibility/2006" xmlns:aink="http://schemas.microsoft.com/office/drawing/2016/ink" xmlns:am3d="http://schemas.microsoft.com/office/drawing/2017/model3d" xmlns:o="urn:schemas-microsoft-com:office:office" xmlns:r="http://schemas.openxmlformats.org/officeDocument/2006/relationships" xmlns:m="http://schemas.openxmlformats.org/officeDocument/2006/math" xmlns:v="urn:schemas-microsoft-com:vml" xmlns:wp14="http://schemas.microsoft.com/office/word/2010/wordprocessingDrawing" xmlns:wp="http://schemas.openxmlformats.org/drawingml/2006/wordprocessingDrawing" xmlns:w10="urn:schemas-microsoft-com:office:word" xmlns:w="http://schemas.openxmlformats.org/wordprocessingml/2006/main" xmlns:w14="http://schemas.microsoft.com/office/word/2010/wordml" xmlns:w15="http://schemas.microsoft.com/office/word/2012/wordml" xmlns:w16cex="http://schemas.microsoft.com/office/word/2018/wordml/cex" xmlns:w16cid="http://schemas.microsoft.com/office/word/2016/wordml/cid" xmlns:w16="http://schemas.microsoft.com/office/word/2018/wordml" xmlns:w16se="http://schemas.microsoft.com/office/word/2015/wordml/symex" xmlns:wpg="http://schemas.microsoft.com/office/word/2010/wordprocessingGroup" xmlns:wpi="http://schemas.microsoft.com/office/word/2010/wordprocessingInk" xmlns:wne="http://schemas.microsoft.com/office/word/2006/wordml" xmlns:wps="http://schemas.microsoft.com/office/word/2010/wordprocessingShape" mc:Ignorable="w14 w15 w16se w16cid w16 w16cex wp14">
+<w:hdr xmlns:wpc="http://schemas.microsoft.com/office/word/2010/wordprocessingCanvas" xmlns:cx="http://schemas.microsoft.com/office/drawing/2014/chartex" xmlns:cx1="http://schemas.microsoft.com/office/drawing/2015/9/8/chartex" xmlns:cx2="http://schemas.microsoft.com/office/drawing/2015/10/21/chartex" xmlns:cx3="http://schemas.microsoft.com/office/drawing/2016/5/9/chartex" xmlns:cx4="http://schemas.microsoft.com/office/drawing/2016/5/10/chartex" xmlns:cx5="http://schemas.microsoft.com/office/drawing/2016/5/11/chartex" xmlns:cx6="http://schemas.microsoft.com/office/drawing/2016/5/12/chartex" xmlns:cx7="http://schemas.microsoft.com/office/drawing/2016/5/13/chartex" xmlns:cx8="http://schemas.microsoft.com/office/drawing/2016/5/14/chartex" xmlns:mc="http://schemas.openxmlformats.org/markup-compatibility/2006" xmlns:aink="http://schemas.microsoft.com/office/drawing/2016/ink" xmlns:am3d="http://schemas.microsoft.com/office/drawing/2017/model3d" xmlns:o="urn:schemas-microsoft-com:office:office" xmlns:r="http://schemas.openxmlformats.org/officeDocument/2006/relationships" xmlns:m="http://schemas.openxmlformats.org/officeDocument/2006/math" xmlns:v="urn:schemas-microsoft-com:vml" xmlns:wp14="http://schemas.microsoft.com/office/word/2010/wordprocessingDrawing" xmlns:wp="http://schemas.openxmlformats.org/drawingml/2006/wordprocessingDrawing" xmlns:w10="urn:schemas-microsoft-com:office:word" xmlns:w="http://schemas.openxmlformats.org/wordprocessingml/2006/main" xmlns:w14="http://schemas.microsoft.com/office/word/2010/wordml" xmlns:w15="http://schemas.microsoft.com/office/word/2012/wordml" xmlns:w16cid="http://schemas.microsoft.com/office/word/2016/wordml/cid" xmlns:w16se="http://schemas.microsoft.com/office/word/2015/wordml/symex" xmlns:wpg="http://schemas.microsoft.com/office/word/2010/wordprocessingGroup" xmlns:wpi="http://schemas.microsoft.com/office/word/2010/wordprocessingInk" xmlns:wne="http://schemas.microsoft.com/office/word/2006/wordml" xmlns:wps="http://schemas.microsoft.com/office/word/2010/wordprocessingShape" mc:Ignorable="w14 w15 w16se w16cid wp14">
   <w:p>
     <w:pPr>
       <w:pStyle w:val="En-tte"/>
@@ -3694,7 +3567,7 @@
 </file>
 
 <file path=word/header2.xml><?xml version="1.0" encoding="utf-8"?>
-<w:hdr xmlns:wpc="http://schemas.microsoft.com/office/word/2010/wordprocessingCanvas" xmlns:cx="http://schemas.microsoft.com/office/drawing/2014/chartex" xmlns:cx1="http://schemas.microsoft.com/office/drawing/2015/9/8/chartex" xmlns:cx2="http://schemas.microsoft.com/office/drawing/2015/10/21/chartex" xmlns:cx3="http://schemas.microsoft.com/office/drawing/2016/5/9/chartex" xmlns:cx4="http://schemas.microsoft.com/office/drawing/2016/5/10/chartex" xmlns:cx5="http://schemas.microsoft.com/office/drawing/2016/5/11/chartex" xmlns:cx6="http://schemas.microsoft.com/office/drawing/2016/5/12/chartex" xmlns:cx7="http://schemas.microsoft.com/office/drawing/2016/5/13/chartex" xmlns:cx8="http://schemas.microsoft.com/office/drawing/2016/5/14/chartex" xmlns:mc="http://schemas.openxmlformats.org/markup-compatibility/2006" xmlns:aink="http://schemas.microsoft.com/office/drawing/2016/ink" xmlns:am3d="http://schemas.microsoft.com/office/drawing/2017/model3d" xmlns:o="urn:schemas-microsoft-com:office:office" xmlns:r="http://schemas.openxmlformats.org/officeDocument/2006/relationships" xmlns:m="http://schemas.openxmlformats.org/officeDocument/2006/math" xmlns:v="urn:schemas-microsoft-com:vml" xmlns:wp14="http://schemas.microsoft.com/office/word/2010/wordprocessingDrawing" xmlns:wp="http://schemas.openxmlformats.org/drawingml/2006/wordprocessingDrawing" xmlns:w10="urn:schemas-microsoft-com:office:word" xmlns:w="http://schemas.openxmlformats.org/wordprocessingml/2006/main" xmlns:w14="http://schemas.microsoft.com/office/word/2010/wordml" xmlns:w15="http://schemas.microsoft.com/office/word/2012/wordml" xmlns:w16cex="http://schemas.microsoft.com/office/word/2018/wordml/cex" xmlns:w16cid="http://schemas.microsoft.com/office/word/2016/wordml/cid" xmlns:w16="http://schemas.microsoft.com/office/word/2018/wordml" xmlns:w16se="http://schemas.microsoft.com/office/word/2015/wordml/symex" xmlns:wpg="http://schemas.microsoft.com/office/word/2010/wordprocessingGroup" xmlns:wpi="http://schemas.microsoft.com/office/word/2010/wordprocessingInk" xmlns:wne="http://schemas.microsoft.com/office/word/2006/wordml" xmlns:wps="http://schemas.microsoft.com/office/word/2010/wordprocessingShape" mc:Ignorable="w14 w15 w16se w16cid w16 w16cex wp14">
+<w:hdr xmlns:wpc="http://schemas.microsoft.com/office/word/2010/wordprocessingCanvas" xmlns:cx="http://schemas.microsoft.com/office/drawing/2014/chartex" xmlns:cx1="http://schemas.microsoft.com/office/drawing/2015/9/8/chartex" xmlns:cx2="http://schemas.microsoft.com/office/drawing/2015/10/21/chartex" xmlns:cx3="http://schemas.microsoft.com/office/drawing/2016/5/9/chartex" xmlns:cx4="http://schemas.microsoft.com/office/drawing/2016/5/10/chartex" xmlns:cx5="http://schemas.microsoft.com/office/drawing/2016/5/11/chartex" xmlns:cx6="http://schemas.microsoft.com/office/drawing/2016/5/12/chartex" xmlns:cx7="http://schemas.microsoft.com/office/drawing/2016/5/13/chartex" xmlns:cx8="http://schemas.microsoft.com/office/drawing/2016/5/14/chartex" xmlns:mc="http://schemas.openxmlformats.org/markup-compatibility/2006" xmlns:aink="http://schemas.microsoft.com/office/drawing/2016/ink" xmlns:am3d="http://schemas.microsoft.com/office/drawing/2017/model3d" xmlns:o="urn:schemas-microsoft-com:office:office" xmlns:r="http://schemas.openxmlformats.org/officeDocument/2006/relationships" xmlns:m="http://schemas.openxmlformats.org/officeDocument/2006/math" xmlns:v="urn:schemas-microsoft-com:vml" xmlns:wp14="http://schemas.microsoft.com/office/word/2010/wordprocessingDrawing" xmlns:wp="http://schemas.openxmlformats.org/drawingml/2006/wordprocessingDrawing" xmlns:w10="urn:schemas-microsoft-com:office:word" xmlns:w="http://schemas.openxmlformats.org/wordprocessingml/2006/main" xmlns:w14="http://schemas.microsoft.com/office/word/2010/wordml" xmlns:w15="http://schemas.microsoft.com/office/word/2012/wordml" xmlns:w16cid="http://schemas.microsoft.com/office/word/2016/wordml/cid" xmlns:w16se="http://schemas.microsoft.com/office/word/2015/wordml/symex" xmlns:wpg="http://schemas.microsoft.com/office/word/2010/wordprocessingGroup" xmlns:wpi="http://schemas.microsoft.com/office/word/2010/wordprocessingInk" xmlns:wne="http://schemas.microsoft.com/office/word/2006/wordml" xmlns:wps="http://schemas.microsoft.com/office/word/2010/wordprocessingShape" mc:Ignorable="w14 w15 w16se w16cid wp14">
   <w:p>
     <w:pPr>
       <w:pStyle w:val="En-tte"/>
@@ -3707,7 +3580,7 @@
 </file>
 
 <file path=word/header3.xml><?xml version="1.0" encoding="utf-8"?>
-<w:hdr xmlns:wpc="http://schemas.microsoft.com/office/word/2010/wordprocessingCanvas" xmlns:cx="http://schemas.microsoft.com/office/drawing/2014/chartex" xmlns:cx1="http://schemas.microsoft.com/office/drawing/2015/9/8/chartex" xmlns:cx2="http://schemas.microsoft.com/office/drawing/2015/10/21/chartex" xmlns:cx3="http://schemas.microsoft.com/office/drawing/2016/5/9/chartex" xmlns:cx4="http://schemas.microsoft.com/office/drawing/2016/5/10/chartex" xmlns:cx5="http://schemas.microsoft.com/office/drawing/2016/5/11/chartex" xmlns:cx6="http://schemas.microsoft.com/office/drawing/2016/5/12/chartex" xmlns:cx7="http://schemas.microsoft.com/office/drawing/2016/5/13/chartex" xmlns:cx8="http://schemas.microsoft.com/office/drawing/2016/5/14/chartex" xmlns:mc="http://schemas.openxmlformats.org/markup-compatibility/2006" xmlns:aink="http://schemas.microsoft.com/office/drawing/2016/ink" xmlns:am3d="http://schemas.microsoft.com/office/drawing/2017/model3d" xmlns:o="urn:schemas-microsoft-com:office:office" xmlns:r="http://schemas.openxmlformats.org/officeDocument/2006/relationships" xmlns:m="http://schemas.openxmlformats.org/officeDocument/2006/math" xmlns:v="urn:schemas-microsoft-com:vml" xmlns:wp14="http://schemas.microsoft.com/office/word/2010/wordprocessingDrawing" xmlns:wp="http://schemas.openxmlformats.org/drawingml/2006/wordprocessingDrawing" xmlns:w10="urn:schemas-microsoft-com:office:word" xmlns:w="http://schemas.openxmlformats.org/wordprocessingml/2006/main" xmlns:w14="http://schemas.microsoft.com/office/word/2010/wordml" xmlns:w15="http://schemas.microsoft.com/office/word/2012/wordml" xmlns:w16cex="http://schemas.microsoft.com/office/word/2018/wordml/cex" xmlns:w16cid="http://schemas.microsoft.com/office/word/2016/wordml/cid" xmlns:w16="http://schemas.microsoft.com/office/word/2018/wordml" xmlns:w16se="http://schemas.microsoft.com/office/word/2015/wordml/symex" xmlns:wpg="http://schemas.microsoft.com/office/word/2010/wordprocessingGroup" xmlns:wpi="http://schemas.microsoft.com/office/word/2010/wordprocessingInk" xmlns:wne="http://schemas.microsoft.com/office/word/2006/wordml" xmlns:wps="http://schemas.microsoft.com/office/word/2010/wordprocessingShape" mc:Ignorable="w14 w15 w16se w16cid w16 w16cex wp14">
+<w:hdr xmlns:wpc="http://schemas.microsoft.com/office/word/2010/wordprocessingCanvas" xmlns:cx="http://schemas.microsoft.com/office/drawing/2014/chartex" xmlns:cx1="http://schemas.microsoft.com/office/drawing/2015/9/8/chartex" xmlns:cx2="http://schemas.microsoft.com/office/drawing/2015/10/21/chartex" xmlns:cx3="http://schemas.microsoft.com/office/drawing/2016/5/9/chartex" xmlns:cx4="http://schemas.microsoft.com/office/drawing/2016/5/10/chartex" xmlns:cx5="http://schemas.microsoft.com/office/drawing/2016/5/11/chartex" xmlns:cx6="http://schemas.microsoft.com/office/drawing/2016/5/12/chartex" xmlns:cx7="http://schemas.microsoft.com/office/drawing/2016/5/13/chartex" xmlns:cx8="http://schemas.microsoft.com/office/drawing/2016/5/14/chartex" xmlns:mc="http://schemas.openxmlformats.org/markup-compatibility/2006" xmlns:aink="http://schemas.microsoft.com/office/drawing/2016/ink" xmlns:am3d="http://schemas.microsoft.com/office/drawing/2017/model3d" xmlns:o="urn:schemas-microsoft-com:office:office" xmlns:r="http://schemas.openxmlformats.org/officeDocument/2006/relationships" xmlns:m="http://schemas.openxmlformats.org/officeDocument/2006/math" xmlns:v="urn:schemas-microsoft-com:vml" xmlns:wp14="http://schemas.microsoft.com/office/word/2010/wordprocessingDrawing" xmlns:wp="http://schemas.openxmlformats.org/drawingml/2006/wordprocessingDrawing" xmlns:w10="urn:schemas-microsoft-com:office:word" xmlns:w="http://schemas.openxmlformats.org/wordprocessingml/2006/main" xmlns:w14="http://schemas.microsoft.com/office/word/2010/wordml" xmlns:w15="http://schemas.microsoft.com/office/word/2012/wordml" xmlns:w16cid="http://schemas.microsoft.com/office/word/2016/wordml/cid" xmlns:w16se="http://schemas.microsoft.com/office/word/2015/wordml/symex" xmlns:wpg="http://schemas.microsoft.com/office/word/2010/wordprocessingGroup" xmlns:wpi="http://schemas.microsoft.com/office/word/2010/wordprocessingInk" xmlns:wne="http://schemas.microsoft.com/office/word/2006/wordml" xmlns:wps="http://schemas.microsoft.com/office/word/2010/wordprocessingShape" mc:Ignorable="w14 w15 w16se w16cid wp14">
   <w:p>
     <w:pPr>
       <w:pStyle w:val="En-tte"/>
@@ -3720,7 +3593,7 @@
 </file>
 
 <file path=word/header4.xml><?xml version="1.0" encoding="utf-8"?>
-<w:hdr xmlns:wpc="http://schemas.microsoft.com/office/word/2010/wordprocessingCanvas" xmlns:cx="http://schemas.microsoft.com/office/drawing/2014/chartex" xmlns:cx1="http://schemas.microsoft.com/office/drawing/2015/9/8/chartex" xmlns:cx2="http://schemas.microsoft.com/office/drawing/2015/10/21/chartex" xmlns:cx3="http://schemas.microsoft.com/office/drawing/2016/5/9/chartex" xmlns:cx4="http://schemas.microsoft.com/office/drawing/2016/5/10/chartex" xmlns:cx5="http://schemas.microsoft.com/office/drawing/2016/5/11/chartex" xmlns:cx6="http://schemas.microsoft.com/office/drawing/2016/5/12/chartex" xmlns:cx7="http://schemas.microsoft.com/office/drawing/2016/5/13/chartex" xmlns:cx8="http://schemas.microsoft.com/office/drawing/2016/5/14/chartex" xmlns:mc="http://schemas.openxmlformats.org/markup-compatibility/2006" xmlns:aink="http://schemas.microsoft.com/office/drawing/2016/ink" xmlns:am3d="http://schemas.microsoft.com/office/drawing/2017/model3d" xmlns:o="urn:schemas-microsoft-com:office:office" xmlns:r="http://schemas.openxmlformats.org/officeDocument/2006/relationships" xmlns:m="http://schemas.openxmlformats.org/officeDocument/2006/math" xmlns:v="urn:schemas-microsoft-com:vml" xmlns:wp14="http://schemas.microsoft.com/office/word/2010/wordprocessingDrawing" xmlns:wp="http://schemas.openxmlformats.org/drawingml/2006/wordprocessingDrawing" xmlns:w10="urn:schemas-microsoft-com:office:word" xmlns:w="http://schemas.openxmlformats.org/wordprocessingml/2006/main" xmlns:w14="http://schemas.microsoft.com/office/word/2010/wordml" xmlns:w15="http://schemas.microsoft.com/office/word/2012/wordml" xmlns:w16cex="http://schemas.microsoft.com/office/word/2018/wordml/cex" xmlns:w16cid="http://schemas.microsoft.com/office/word/2016/wordml/cid" xmlns:w16="http://schemas.microsoft.com/office/word/2018/wordml" xmlns:w16se="http://schemas.microsoft.com/office/word/2015/wordml/symex" xmlns:wpg="http://schemas.microsoft.com/office/word/2010/wordprocessingGroup" xmlns:wpi="http://schemas.microsoft.com/office/word/2010/wordprocessingInk" xmlns:wne="http://schemas.microsoft.com/office/word/2006/wordml" xmlns:wps="http://schemas.microsoft.com/office/word/2010/wordprocessingShape" mc:Ignorable="w14 w15 w16se w16cid w16 w16cex wp14">
+<w:hdr xmlns:wpc="http://schemas.microsoft.com/office/word/2010/wordprocessingCanvas" xmlns:cx="http://schemas.microsoft.com/office/drawing/2014/chartex" xmlns:cx1="http://schemas.microsoft.com/office/drawing/2015/9/8/chartex" xmlns:cx2="http://schemas.microsoft.com/office/drawing/2015/10/21/chartex" xmlns:cx3="http://schemas.microsoft.com/office/drawing/2016/5/9/chartex" xmlns:cx4="http://schemas.microsoft.com/office/drawing/2016/5/10/chartex" xmlns:cx5="http://schemas.microsoft.com/office/drawing/2016/5/11/chartex" xmlns:cx6="http://schemas.microsoft.com/office/drawing/2016/5/12/chartex" xmlns:cx7="http://schemas.microsoft.com/office/drawing/2016/5/13/chartex" xmlns:cx8="http://schemas.microsoft.com/office/drawing/2016/5/14/chartex" xmlns:mc="http://schemas.openxmlformats.org/markup-compatibility/2006" xmlns:aink="http://schemas.microsoft.com/office/drawing/2016/ink" xmlns:am3d="http://schemas.microsoft.com/office/drawing/2017/model3d" xmlns:o="urn:schemas-microsoft-com:office:office" xmlns:r="http://schemas.openxmlformats.org/officeDocument/2006/relationships" xmlns:m="http://schemas.openxmlformats.org/officeDocument/2006/math" xmlns:v="urn:schemas-microsoft-com:vml" xmlns:wp14="http://schemas.microsoft.com/office/word/2010/wordprocessingDrawing" xmlns:wp="http://schemas.openxmlformats.org/drawingml/2006/wordprocessingDrawing" xmlns:w10="urn:schemas-microsoft-com:office:word" xmlns:w="http://schemas.openxmlformats.org/wordprocessingml/2006/main" xmlns:w14="http://schemas.microsoft.com/office/word/2010/wordml" xmlns:w15="http://schemas.microsoft.com/office/word/2012/wordml" xmlns:w16cid="http://schemas.microsoft.com/office/word/2016/wordml/cid" xmlns:w16se="http://schemas.microsoft.com/office/word/2015/wordml/symex" xmlns:wpg="http://schemas.microsoft.com/office/word/2010/wordprocessingGroup" xmlns:wpi="http://schemas.microsoft.com/office/word/2010/wordprocessingInk" xmlns:wne="http://schemas.microsoft.com/office/word/2006/wordml" xmlns:wps="http://schemas.microsoft.com/office/word/2010/wordprocessingShape" mc:Ignorable="w14 w15 w16se w16cid wp14">
   <w:p>
     <w:pPr>
       <w:pStyle w:val="En-tte"/>
@@ -3733,7 +3606,7 @@
 </file>
 
 <file path=word/header5.xml><?xml version="1.0" encoding="utf-8"?>
-<w:hdr xmlns:wpc="http://schemas.microsoft.com/office/word/2010/wordprocessingCanvas" xmlns:cx="http://schemas.microsoft.com/office/drawing/2014/chartex" xmlns:cx1="http://schemas.microsoft.com/office/drawing/2015/9/8/chartex" xmlns:cx2="http://schemas.microsoft.com/office/drawing/2015/10/21/chartex" xmlns:cx3="http://schemas.microsoft.com/office/drawing/2016/5/9/chartex" xmlns:cx4="http://schemas.microsoft.com/office/drawing/2016/5/10/chartex" xmlns:cx5="http://schemas.microsoft.com/office/drawing/2016/5/11/chartex" xmlns:cx6="http://schemas.microsoft.com/office/drawing/2016/5/12/chartex" xmlns:cx7="http://schemas.microsoft.com/office/drawing/2016/5/13/chartex" xmlns:cx8="http://schemas.microsoft.com/office/drawing/2016/5/14/chartex" xmlns:mc="http://schemas.openxmlformats.org/markup-compatibility/2006" xmlns:aink="http://schemas.microsoft.com/office/drawing/2016/ink" xmlns:am3d="http://schemas.microsoft.com/office/drawing/2017/model3d" xmlns:o="urn:schemas-microsoft-com:office:office" xmlns:r="http://schemas.openxmlformats.org/officeDocument/2006/relationships" xmlns:m="http://schemas.openxmlformats.org/officeDocument/2006/math" xmlns:v="urn:schemas-microsoft-com:vml" xmlns:wp14="http://schemas.microsoft.com/office/word/2010/wordprocessingDrawing" xmlns:wp="http://schemas.openxmlformats.org/drawingml/2006/wordprocessingDrawing" xmlns:w10="urn:schemas-microsoft-com:office:word" xmlns:w="http://schemas.openxmlformats.org/wordprocessingml/2006/main" xmlns:w14="http://schemas.microsoft.com/office/word/2010/wordml" xmlns:w15="http://schemas.microsoft.com/office/word/2012/wordml" xmlns:w16cex="http://schemas.microsoft.com/office/word/2018/wordml/cex" xmlns:w16cid="http://schemas.microsoft.com/office/word/2016/wordml/cid" xmlns:w16="http://schemas.microsoft.com/office/word/2018/wordml" xmlns:w16se="http://schemas.microsoft.com/office/word/2015/wordml/symex" xmlns:wpg="http://schemas.microsoft.com/office/word/2010/wordprocessingGroup" xmlns:wpi="http://schemas.microsoft.com/office/word/2010/wordprocessingInk" xmlns:wne="http://schemas.microsoft.com/office/word/2006/wordml" xmlns:wps="http://schemas.microsoft.com/office/word/2010/wordprocessingShape" mc:Ignorable="w14 w15 w16se w16cid w16 w16cex wp14">
+<w:hdr xmlns:wpc="http://schemas.microsoft.com/office/word/2010/wordprocessingCanvas" xmlns:cx="http://schemas.microsoft.com/office/drawing/2014/chartex" xmlns:cx1="http://schemas.microsoft.com/office/drawing/2015/9/8/chartex" xmlns:cx2="http://schemas.microsoft.com/office/drawing/2015/10/21/chartex" xmlns:cx3="http://schemas.microsoft.com/office/drawing/2016/5/9/chartex" xmlns:cx4="http://schemas.microsoft.com/office/drawing/2016/5/10/chartex" xmlns:cx5="http://schemas.microsoft.com/office/drawing/2016/5/11/chartex" xmlns:cx6="http://schemas.microsoft.com/office/drawing/2016/5/12/chartex" xmlns:cx7="http://schemas.microsoft.com/office/drawing/2016/5/13/chartex" xmlns:cx8="http://schemas.microsoft.com/office/drawing/2016/5/14/chartex" xmlns:mc="http://schemas.openxmlformats.org/markup-compatibility/2006" xmlns:aink="http://schemas.microsoft.com/office/drawing/2016/ink" xmlns:am3d="http://schemas.microsoft.com/office/drawing/2017/model3d" xmlns:o="urn:schemas-microsoft-com:office:office" xmlns:r="http://schemas.openxmlformats.org/officeDocument/2006/relationships" xmlns:m="http://schemas.openxmlformats.org/officeDocument/2006/math" xmlns:v="urn:schemas-microsoft-com:vml" xmlns:wp14="http://schemas.microsoft.com/office/word/2010/wordprocessingDrawing" xmlns:wp="http://schemas.openxmlformats.org/drawingml/2006/wordprocessingDrawing" xmlns:w10="urn:schemas-microsoft-com:office:word" xmlns:w="http://schemas.openxmlformats.org/wordprocessingml/2006/main" xmlns:w14="http://schemas.microsoft.com/office/word/2010/wordml" xmlns:w15="http://schemas.microsoft.com/office/word/2012/wordml" xmlns:w16cid="http://schemas.microsoft.com/office/word/2016/wordml/cid" xmlns:w16se="http://schemas.microsoft.com/office/word/2015/wordml/symex" xmlns:wpg="http://schemas.microsoft.com/office/word/2010/wordprocessingGroup" xmlns:wpi="http://schemas.microsoft.com/office/word/2010/wordprocessingInk" xmlns:wne="http://schemas.microsoft.com/office/word/2006/wordml" xmlns:wps="http://schemas.microsoft.com/office/word/2010/wordprocessingShape" mc:Ignorable="w14 w15 w16se w16cid wp14">
   <w:p>
     <w:pPr>
       <w:pStyle w:val="En-tte"/>
@@ -3746,7 +3619,7 @@
 </file>
 
 <file path=word/header6.xml><?xml version="1.0" encoding="utf-8"?>
-<w:hdr xmlns:wpc="http://schemas.microsoft.com/office/word/2010/wordprocessingCanvas" xmlns:cx="http://schemas.microsoft.com/office/drawing/2014/chartex" xmlns:cx1="http://schemas.microsoft.com/office/drawing/2015/9/8/chartex" xmlns:cx2="http://schemas.microsoft.com/office/drawing/2015/10/21/chartex" xmlns:cx3="http://schemas.microsoft.com/office/drawing/2016/5/9/chartex" xmlns:cx4="http://schemas.microsoft.com/office/drawing/2016/5/10/chartex" xmlns:cx5="http://schemas.microsoft.com/office/drawing/2016/5/11/chartex" xmlns:cx6="http://schemas.microsoft.com/office/drawing/2016/5/12/chartex" xmlns:cx7="http://schemas.microsoft.com/office/drawing/2016/5/13/chartex" xmlns:cx8="http://schemas.microsoft.com/office/drawing/2016/5/14/chartex" xmlns:mc="http://schemas.openxmlformats.org/markup-compatibility/2006" xmlns:aink="http://schemas.microsoft.com/office/drawing/2016/ink" xmlns:am3d="http://schemas.microsoft.com/office/drawing/2017/model3d" xmlns:o="urn:schemas-microsoft-com:office:office" xmlns:r="http://schemas.openxmlformats.org/officeDocument/2006/relationships" xmlns:m="http://schemas.openxmlformats.org/officeDocument/2006/math" xmlns:v="urn:schemas-microsoft-com:vml" xmlns:wp14="http://schemas.microsoft.com/office/word/2010/wordprocessingDrawing" xmlns:wp="http://schemas.openxmlformats.org/drawingml/2006/wordprocessingDrawing" xmlns:w10="urn:schemas-microsoft-com:office:word" xmlns:w="http://schemas.openxmlformats.org/wordprocessingml/2006/main" xmlns:w14="http://schemas.microsoft.com/office/word/2010/wordml" xmlns:w15="http://schemas.microsoft.com/office/word/2012/wordml" xmlns:w16cex="http://schemas.microsoft.com/office/word/2018/wordml/cex" xmlns:w16cid="http://schemas.microsoft.com/office/word/2016/wordml/cid" xmlns:w16="http://schemas.microsoft.com/office/word/2018/wordml" xmlns:w16se="http://schemas.microsoft.com/office/word/2015/wordml/symex" xmlns:wpg="http://schemas.microsoft.com/office/word/2010/wordprocessingGroup" xmlns:wpi="http://schemas.microsoft.com/office/word/2010/wordprocessingInk" xmlns:wne="http://schemas.microsoft.com/office/word/2006/wordml" xmlns:wps="http://schemas.microsoft.com/office/word/2010/wordprocessingShape" mc:Ignorable="w14 w15 w16se w16cid w16 w16cex wp14">
+<w:hdr xmlns:wpc="http://schemas.microsoft.com/office/word/2010/wordprocessingCanvas" xmlns:cx="http://schemas.microsoft.com/office/drawing/2014/chartex" xmlns:cx1="http://schemas.microsoft.com/office/drawing/2015/9/8/chartex" xmlns:cx2="http://schemas.microsoft.com/office/drawing/2015/10/21/chartex" xmlns:cx3="http://schemas.microsoft.com/office/drawing/2016/5/9/chartex" xmlns:cx4="http://schemas.microsoft.com/office/drawing/2016/5/10/chartex" xmlns:cx5="http://schemas.microsoft.com/office/drawing/2016/5/11/chartex" xmlns:cx6="http://schemas.microsoft.com/office/drawing/2016/5/12/chartex" xmlns:cx7="http://schemas.microsoft.com/office/drawing/2016/5/13/chartex" xmlns:cx8="http://schemas.microsoft.com/office/drawing/2016/5/14/chartex" xmlns:mc="http://schemas.openxmlformats.org/markup-compatibility/2006" xmlns:aink="http://schemas.microsoft.com/office/drawing/2016/ink" xmlns:am3d="http://schemas.microsoft.com/office/drawing/2017/model3d" xmlns:o="urn:schemas-microsoft-com:office:office" xmlns:r="http://schemas.openxmlformats.org/officeDocument/2006/relationships" xmlns:m="http://schemas.openxmlformats.org/officeDocument/2006/math" xmlns:v="urn:schemas-microsoft-com:vml" xmlns:wp14="http://schemas.microsoft.com/office/word/2010/wordprocessingDrawing" xmlns:wp="http://schemas.openxmlformats.org/drawingml/2006/wordprocessingDrawing" xmlns:w10="urn:schemas-microsoft-com:office:word" xmlns:w="http://schemas.openxmlformats.org/wordprocessingml/2006/main" xmlns:w14="http://schemas.microsoft.com/office/word/2010/wordml" xmlns:w15="http://schemas.microsoft.com/office/word/2012/wordml" xmlns:w16cid="http://schemas.microsoft.com/office/word/2016/wordml/cid" xmlns:w16se="http://schemas.microsoft.com/office/word/2015/wordml/symex" xmlns:wpg="http://schemas.microsoft.com/office/word/2010/wordprocessingGroup" xmlns:wpi="http://schemas.microsoft.com/office/word/2010/wordprocessingInk" xmlns:wne="http://schemas.microsoft.com/office/word/2006/wordml" xmlns:wps="http://schemas.microsoft.com/office/word/2010/wordprocessingShape" mc:Ignorable="w14 w15 w16se w16cid wp14">
   <w:p>
     <w:pPr>
       <w:pStyle w:val="En-tte"/>
@@ -3759,7 +3632,7 @@
 </file>
 
 <file path=word/header7.xml><?xml version="1.0" encoding="utf-8"?>
-<w:hdr xmlns:wpc="http://schemas.microsoft.com/office/word/2010/wordprocessingCanvas" xmlns:cx="http://schemas.microsoft.com/office/drawing/2014/chartex" xmlns:cx1="http://schemas.microsoft.com/office/drawing/2015/9/8/chartex" xmlns:cx2="http://schemas.microsoft.com/office/drawing/2015/10/21/chartex" xmlns:cx3="http://schemas.microsoft.com/office/drawing/2016/5/9/chartex" xmlns:cx4="http://schemas.microsoft.com/office/drawing/2016/5/10/chartex" xmlns:cx5="http://schemas.microsoft.com/office/drawing/2016/5/11/chartex" xmlns:cx6="http://schemas.microsoft.com/office/drawing/2016/5/12/chartex" xmlns:cx7="http://schemas.microsoft.com/office/drawing/2016/5/13/chartex" xmlns:cx8="http://schemas.microsoft.com/office/drawing/2016/5/14/chartex" xmlns:mc="http://schemas.openxmlformats.org/markup-compatibility/2006" xmlns:aink="http://schemas.microsoft.com/office/drawing/2016/ink" xmlns:am3d="http://schemas.microsoft.com/office/drawing/2017/model3d" xmlns:o="urn:schemas-microsoft-com:office:office" xmlns:r="http://schemas.openxmlformats.org/officeDocument/2006/relationships" xmlns:m="http://schemas.openxmlformats.org/officeDocument/2006/math" xmlns:v="urn:schemas-microsoft-com:vml" xmlns:wp14="http://schemas.microsoft.com/office/word/2010/wordprocessingDrawing" xmlns:wp="http://schemas.openxmlformats.org/drawingml/2006/wordprocessingDrawing" xmlns:w10="urn:schemas-microsoft-com:office:word" xmlns:w="http://schemas.openxmlformats.org/wordprocessingml/2006/main" xmlns:w14="http://schemas.microsoft.com/office/word/2010/wordml" xmlns:w15="http://schemas.microsoft.com/office/word/2012/wordml" xmlns:w16cex="http://schemas.microsoft.com/office/word/2018/wordml/cex" xmlns:w16cid="http://schemas.microsoft.com/office/word/2016/wordml/cid" xmlns:w16="http://schemas.microsoft.com/office/word/2018/wordml" xmlns:w16se="http://schemas.microsoft.com/office/word/2015/wordml/symex" xmlns:wpg="http://schemas.microsoft.com/office/word/2010/wordprocessingGroup" xmlns:wpi="http://schemas.microsoft.com/office/word/2010/wordprocessingInk" xmlns:wne="http://schemas.microsoft.com/office/word/2006/wordml" xmlns:wps="http://schemas.microsoft.com/office/word/2010/wordprocessingShape" mc:Ignorable="w14 w15 w16se w16cid w16 w16cex wp14">
+<w:hdr xmlns:wpc="http://schemas.microsoft.com/office/word/2010/wordprocessingCanvas" xmlns:cx="http://schemas.microsoft.com/office/drawing/2014/chartex" xmlns:cx1="http://schemas.microsoft.com/office/drawing/2015/9/8/chartex" xmlns:cx2="http://schemas.microsoft.com/office/drawing/2015/10/21/chartex" xmlns:cx3="http://schemas.microsoft.com/office/drawing/2016/5/9/chartex" xmlns:cx4="http://schemas.microsoft.com/office/drawing/2016/5/10/chartex" xmlns:cx5="http://schemas.microsoft.com/office/drawing/2016/5/11/chartex" xmlns:cx6="http://schemas.microsoft.com/office/drawing/2016/5/12/chartex" xmlns:cx7="http://schemas.microsoft.com/office/drawing/2016/5/13/chartex" xmlns:cx8="http://schemas.microsoft.com/office/drawing/2016/5/14/chartex" xmlns:mc="http://schemas.openxmlformats.org/markup-compatibility/2006" xmlns:aink="http://schemas.microsoft.com/office/drawing/2016/ink" xmlns:am3d="http://schemas.microsoft.com/office/drawing/2017/model3d" xmlns:o="urn:schemas-microsoft-com:office:office" xmlns:r="http://schemas.openxmlformats.org/officeDocument/2006/relationships" xmlns:m="http://schemas.openxmlformats.org/officeDocument/2006/math" xmlns:v="urn:schemas-microsoft-com:vml" xmlns:wp14="http://schemas.microsoft.com/office/word/2010/wordprocessingDrawing" xmlns:wp="http://schemas.openxmlformats.org/drawingml/2006/wordprocessingDrawing" xmlns:w10="urn:schemas-microsoft-com:office:word" xmlns:w="http://schemas.openxmlformats.org/wordprocessingml/2006/main" xmlns:w14="http://schemas.microsoft.com/office/word/2010/wordml" xmlns:w15="http://schemas.microsoft.com/office/word/2012/wordml" xmlns:w16cid="http://schemas.microsoft.com/office/word/2016/wordml/cid" xmlns:w16se="http://schemas.microsoft.com/office/word/2015/wordml/symex" xmlns:wpg="http://schemas.microsoft.com/office/word/2010/wordprocessingGroup" xmlns:wpi="http://schemas.microsoft.com/office/word/2010/wordprocessingInk" xmlns:wne="http://schemas.microsoft.com/office/word/2006/wordml" xmlns:wps="http://schemas.microsoft.com/office/word/2010/wordprocessingShape" mc:Ignorable="w14 w15 w16se w16cid wp14">
   <w:p>
     <w:pPr>
       <w:pStyle w:val="En-tte"/>
@@ -3775,7 +3648,7 @@
 </file>
 
 <file path=word/header8.xml><?xml version="1.0" encoding="utf-8"?>
-<w:hdr xmlns:wpc="http://schemas.microsoft.com/office/word/2010/wordprocessingCanvas" xmlns:cx="http://schemas.microsoft.com/office/drawing/2014/chartex" xmlns:cx1="http://schemas.microsoft.com/office/drawing/2015/9/8/chartex" xmlns:cx2="http://schemas.microsoft.com/office/drawing/2015/10/21/chartex" xmlns:cx3="http://schemas.microsoft.com/office/drawing/2016/5/9/chartex" xmlns:cx4="http://schemas.microsoft.com/office/drawing/2016/5/10/chartex" xmlns:cx5="http://schemas.microsoft.com/office/drawing/2016/5/11/chartex" xmlns:cx6="http://schemas.microsoft.com/office/drawing/2016/5/12/chartex" xmlns:cx7="http://schemas.microsoft.com/office/drawing/2016/5/13/chartex" xmlns:cx8="http://schemas.microsoft.com/office/drawing/2016/5/14/chartex" xmlns:mc="http://schemas.openxmlformats.org/markup-compatibility/2006" xmlns:aink="http://schemas.microsoft.com/office/drawing/2016/ink" xmlns:am3d="http://schemas.microsoft.com/office/drawing/2017/model3d" xmlns:o="urn:schemas-microsoft-com:office:office" xmlns:r="http://schemas.openxmlformats.org/officeDocument/2006/relationships" xmlns:m="http://schemas.openxmlformats.org/officeDocument/2006/math" xmlns:v="urn:schemas-microsoft-com:vml" xmlns:wp14="http://schemas.microsoft.com/office/word/2010/wordprocessingDrawing" xmlns:wp="http://schemas.openxmlformats.org/drawingml/2006/wordprocessingDrawing" xmlns:w10="urn:schemas-microsoft-com:office:word" xmlns:w="http://schemas.openxmlformats.org/wordprocessingml/2006/main" xmlns:w14="http://schemas.microsoft.com/office/word/2010/wordml" xmlns:w15="http://schemas.microsoft.com/office/word/2012/wordml" xmlns:w16cex="http://schemas.microsoft.com/office/word/2018/wordml/cex" xmlns:w16cid="http://schemas.microsoft.com/office/word/2016/wordml/cid" xmlns:w16="http://schemas.microsoft.com/office/word/2018/wordml" xmlns:w16se="http://schemas.microsoft.com/office/word/2015/wordml/symex" xmlns:wpg="http://schemas.microsoft.com/office/word/2010/wordprocessingGroup" xmlns:wpi="http://schemas.microsoft.com/office/word/2010/wordprocessingInk" xmlns:wne="http://schemas.microsoft.com/office/word/2006/wordml" xmlns:wps="http://schemas.microsoft.com/office/word/2010/wordprocessingShape" mc:Ignorable="w14 w15 w16se w16cid w16 w16cex wp14">
+<w:hdr xmlns:wpc="http://schemas.microsoft.com/office/word/2010/wordprocessingCanvas" xmlns:cx="http://schemas.microsoft.com/office/drawing/2014/chartex" xmlns:cx1="http://schemas.microsoft.com/office/drawing/2015/9/8/chartex" xmlns:cx2="http://schemas.microsoft.com/office/drawing/2015/10/21/chartex" xmlns:cx3="http://schemas.microsoft.com/office/drawing/2016/5/9/chartex" xmlns:cx4="http://schemas.microsoft.com/office/drawing/2016/5/10/chartex" xmlns:cx5="http://schemas.microsoft.com/office/drawing/2016/5/11/chartex" xmlns:cx6="http://schemas.microsoft.com/office/drawing/2016/5/12/chartex" xmlns:cx7="http://schemas.microsoft.com/office/drawing/2016/5/13/chartex" xmlns:cx8="http://schemas.microsoft.com/office/drawing/2016/5/14/chartex" xmlns:mc="http://schemas.openxmlformats.org/markup-compatibility/2006" xmlns:aink="http://schemas.microsoft.com/office/drawing/2016/ink" xmlns:am3d="http://schemas.microsoft.com/office/drawing/2017/model3d" xmlns:o="urn:schemas-microsoft-com:office:office" xmlns:r="http://schemas.openxmlformats.org/officeDocument/2006/relationships" xmlns:m="http://schemas.openxmlformats.org/officeDocument/2006/math" xmlns:v="urn:schemas-microsoft-com:vml" xmlns:wp14="http://schemas.microsoft.com/office/word/2010/wordprocessingDrawing" xmlns:wp="http://schemas.openxmlformats.org/drawingml/2006/wordprocessingDrawing" xmlns:w10="urn:schemas-microsoft-com:office:word" xmlns:w="http://schemas.openxmlformats.org/wordprocessingml/2006/main" xmlns:w14="http://schemas.microsoft.com/office/word/2010/wordml" xmlns:w15="http://schemas.microsoft.com/office/word/2012/wordml" xmlns:w16cid="http://schemas.microsoft.com/office/word/2016/wordml/cid" xmlns:w16se="http://schemas.microsoft.com/office/word/2015/wordml/symex" xmlns:wpg="http://schemas.microsoft.com/office/word/2010/wordprocessingGroup" xmlns:wpi="http://schemas.microsoft.com/office/word/2010/wordprocessingInk" xmlns:wne="http://schemas.microsoft.com/office/word/2006/wordml" xmlns:wps="http://schemas.microsoft.com/office/word/2010/wordprocessingShape" mc:Ignorable="w14 w15 w16se w16cid wp14">
   <w:p>
     <w:pPr>
       <w:pStyle w:val="En-tte"/>
@@ -3788,7 +3661,7 @@
 </file>
 
 <file path=word/header9.xml><?xml version="1.0" encoding="utf-8"?>
-<w:hdr xmlns:wpc="http://schemas.microsoft.com/office/word/2010/wordprocessingCanvas" xmlns:cx="http://schemas.microsoft.com/office/drawing/2014/chartex" xmlns:cx1="http://schemas.microsoft.com/office/drawing/2015/9/8/chartex" xmlns:cx2="http://schemas.microsoft.com/office/drawing/2015/10/21/chartex" xmlns:cx3="http://schemas.microsoft.com/office/drawing/2016/5/9/chartex" xmlns:cx4="http://schemas.microsoft.com/office/drawing/2016/5/10/chartex" xmlns:cx5="http://schemas.microsoft.com/office/drawing/2016/5/11/chartex" xmlns:cx6="http://schemas.microsoft.com/office/drawing/2016/5/12/chartex" xmlns:cx7="http://schemas.microsoft.com/office/drawing/2016/5/13/chartex" xmlns:cx8="http://schemas.microsoft.com/office/drawing/2016/5/14/chartex" xmlns:mc="http://schemas.openxmlformats.org/markup-compatibility/2006" xmlns:aink="http://schemas.microsoft.com/office/drawing/2016/ink" xmlns:am3d="http://schemas.microsoft.com/office/drawing/2017/model3d" xmlns:o="urn:schemas-microsoft-com:office:office" xmlns:r="http://schemas.openxmlformats.org/officeDocument/2006/relationships" xmlns:m="http://schemas.openxmlformats.org/officeDocument/2006/math" xmlns:v="urn:schemas-microsoft-com:vml" xmlns:wp14="http://schemas.microsoft.com/office/word/2010/wordprocessingDrawing" xmlns:wp="http://schemas.openxmlformats.org/drawingml/2006/wordprocessingDrawing" xmlns:w10="urn:schemas-microsoft-com:office:word" xmlns:w="http://schemas.openxmlformats.org/wordprocessingml/2006/main" xmlns:w14="http://schemas.microsoft.com/office/word/2010/wordml" xmlns:w15="http://schemas.microsoft.com/office/word/2012/wordml" xmlns:w16cex="http://schemas.microsoft.com/office/word/2018/wordml/cex" xmlns:w16cid="http://schemas.microsoft.com/office/word/2016/wordml/cid" xmlns:w16="http://schemas.microsoft.com/office/word/2018/wordml" xmlns:w16se="http://schemas.microsoft.com/office/word/2015/wordml/symex" xmlns:wpg="http://schemas.microsoft.com/office/word/2010/wordprocessingGroup" xmlns:wpi="http://schemas.microsoft.com/office/word/2010/wordprocessingInk" xmlns:wne="http://schemas.microsoft.com/office/word/2006/wordml" xmlns:wps="http://schemas.microsoft.com/office/word/2010/wordprocessingShape" mc:Ignorable="w14 w15 w16se w16cid w16 w16cex wp14">
+<w:hdr xmlns:wpc="http://schemas.microsoft.com/office/word/2010/wordprocessingCanvas" xmlns:cx="http://schemas.microsoft.com/office/drawing/2014/chartex" xmlns:cx1="http://schemas.microsoft.com/office/drawing/2015/9/8/chartex" xmlns:cx2="http://schemas.microsoft.com/office/drawing/2015/10/21/chartex" xmlns:cx3="http://schemas.microsoft.com/office/drawing/2016/5/9/chartex" xmlns:cx4="http://schemas.microsoft.com/office/drawing/2016/5/10/chartex" xmlns:cx5="http://schemas.microsoft.com/office/drawing/2016/5/11/chartex" xmlns:cx6="http://schemas.microsoft.com/office/drawing/2016/5/12/chartex" xmlns:cx7="http://schemas.microsoft.com/office/drawing/2016/5/13/chartex" xmlns:cx8="http://schemas.microsoft.com/office/drawing/2016/5/14/chartex" xmlns:mc="http://schemas.openxmlformats.org/markup-compatibility/2006" xmlns:aink="http://schemas.microsoft.com/office/drawing/2016/ink" xmlns:am3d="http://schemas.microsoft.com/office/drawing/2017/model3d" xmlns:o="urn:schemas-microsoft-com:office:office" xmlns:r="http://schemas.openxmlformats.org/officeDocument/2006/relationships" xmlns:m="http://schemas.openxmlformats.org/officeDocument/2006/math" xmlns:v="urn:schemas-microsoft-com:vml" xmlns:wp14="http://schemas.microsoft.com/office/word/2010/wordprocessingDrawing" xmlns:wp="http://schemas.openxmlformats.org/drawingml/2006/wordprocessingDrawing" xmlns:w10="urn:schemas-microsoft-com:office:word" xmlns:w="http://schemas.openxmlformats.org/wordprocessingml/2006/main" xmlns:w14="http://schemas.microsoft.com/office/word/2010/wordml" xmlns:w15="http://schemas.microsoft.com/office/word/2012/wordml" xmlns:w16cid="http://schemas.microsoft.com/office/word/2016/wordml/cid" xmlns:w16se="http://schemas.microsoft.com/office/word/2015/wordml/symex" xmlns:wpg="http://schemas.microsoft.com/office/word/2010/wordprocessingGroup" xmlns:wpi="http://schemas.microsoft.com/office/word/2010/wordprocessingInk" xmlns:wne="http://schemas.microsoft.com/office/word/2006/wordml" xmlns:wps="http://schemas.microsoft.com/office/word/2010/wordprocessingShape" mc:Ignorable="w14 w15 w16se w16cid wp14">
   <w:p>
     <w:pPr>
       <w:pStyle w:val="En-tte"/>
@@ -3807,7 +3680,7 @@
 </file>
 
 <file path=word/numbering.xml><?xml version="1.0" encoding="utf-8"?>
-<w:numbering xmlns:wpc="http://schemas.microsoft.com/office/word/2010/wordprocessingCanvas" xmlns:cx="http://schemas.microsoft.com/office/drawing/2014/chartex" xmlns:cx1="http://schemas.microsoft.com/office/drawing/2015/9/8/chartex" xmlns:cx2="http://schemas.microsoft.com/office/drawing/2015/10/21/chartex" xmlns:cx3="http://schemas.microsoft.com/office/drawing/2016/5/9/chartex" xmlns:cx4="http://schemas.microsoft.com/office/drawing/2016/5/10/chartex" xmlns:cx5="http://schemas.microsoft.com/office/drawing/2016/5/11/chartex" xmlns:cx6="http://schemas.microsoft.com/office/drawing/2016/5/12/chartex" xmlns:cx7="http://schemas.microsoft.com/office/drawing/2016/5/13/chartex" xmlns:cx8="http://schemas.microsoft.com/office/drawing/2016/5/14/chartex" xmlns:mc="http://schemas.openxmlformats.org/markup-compatibility/2006" xmlns:aink="http://schemas.microsoft.com/office/drawing/2016/ink" xmlns:am3d="http://schemas.microsoft.com/office/drawing/2017/model3d" xmlns:o="urn:schemas-microsoft-com:office:office" xmlns:r="http://schemas.openxmlformats.org/officeDocument/2006/relationships" xmlns:m="http://schemas.openxmlformats.org/officeDocument/2006/math" xmlns:v="urn:schemas-microsoft-com:vml" xmlns:wp14="http://schemas.microsoft.com/office/word/2010/wordprocessingDrawing" xmlns:wp="http://schemas.openxmlformats.org/drawingml/2006/wordprocessingDrawing" xmlns:w10="urn:schemas-microsoft-com:office:word" xmlns:w="http://schemas.openxmlformats.org/wordprocessingml/2006/main" xmlns:w14="http://schemas.microsoft.com/office/word/2010/wordml" xmlns:w15="http://schemas.microsoft.com/office/word/2012/wordml" xmlns:w16cex="http://schemas.microsoft.com/office/word/2018/wordml/cex" xmlns:w16cid="http://schemas.microsoft.com/office/word/2016/wordml/cid" xmlns:w16="http://schemas.microsoft.com/office/word/2018/wordml" xmlns:w16se="http://schemas.microsoft.com/office/word/2015/wordml/symex" xmlns:wpg="http://schemas.microsoft.com/office/word/2010/wordprocessingGroup" xmlns:wpi="http://schemas.microsoft.com/office/word/2010/wordprocessingInk" xmlns:wne="http://schemas.microsoft.com/office/word/2006/wordml" xmlns:wps="http://schemas.microsoft.com/office/word/2010/wordprocessingShape" mc:Ignorable="w14 w15 w16se w16cid w16 w16cex wp14">
+<w:numbering xmlns:wpc="http://schemas.microsoft.com/office/word/2010/wordprocessingCanvas" xmlns:cx="http://schemas.microsoft.com/office/drawing/2014/chartex" xmlns:cx1="http://schemas.microsoft.com/office/drawing/2015/9/8/chartex" xmlns:cx2="http://schemas.microsoft.com/office/drawing/2015/10/21/chartex" xmlns:cx3="http://schemas.microsoft.com/office/drawing/2016/5/9/chartex" xmlns:cx4="http://schemas.microsoft.com/office/drawing/2016/5/10/chartex" xmlns:cx5="http://schemas.microsoft.com/office/drawing/2016/5/11/chartex" xmlns:cx6="http://schemas.microsoft.com/office/drawing/2016/5/12/chartex" xmlns:cx7="http://schemas.microsoft.com/office/drawing/2016/5/13/chartex" xmlns:cx8="http://schemas.microsoft.com/office/drawing/2016/5/14/chartex" xmlns:mc="http://schemas.openxmlformats.org/markup-compatibility/2006" xmlns:aink="http://schemas.microsoft.com/office/drawing/2016/ink" xmlns:am3d="http://schemas.microsoft.com/office/drawing/2017/model3d" xmlns:o="urn:schemas-microsoft-com:office:office" xmlns:r="http://schemas.openxmlformats.org/officeDocument/2006/relationships" xmlns:m="http://schemas.openxmlformats.org/officeDocument/2006/math" xmlns:v="urn:schemas-microsoft-com:vml" xmlns:wp14="http://schemas.microsoft.com/office/word/2010/wordprocessingDrawing" xmlns:wp="http://schemas.openxmlformats.org/drawingml/2006/wordprocessingDrawing" xmlns:w10="urn:schemas-microsoft-com:office:word" xmlns:w="http://schemas.openxmlformats.org/wordprocessingml/2006/main" xmlns:w14="http://schemas.microsoft.com/office/word/2010/wordml" xmlns:w15="http://schemas.microsoft.com/office/word/2012/wordml" xmlns:w16cid="http://schemas.microsoft.com/office/word/2016/wordml/cid" xmlns:w16se="http://schemas.microsoft.com/office/word/2015/wordml/symex" xmlns:wpg="http://schemas.microsoft.com/office/word/2010/wordprocessingGroup" xmlns:wpi="http://schemas.microsoft.com/office/word/2010/wordprocessingInk" xmlns:wne="http://schemas.microsoft.com/office/word/2006/wordml" xmlns:wps="http://schemas.microsoft.com/office/word/2010/wordprocessingShape" mc:Ignorable="w14 w15 w16se w16cid wp14">
   <w:abstractNum w:abstractNumId="0" w15:restartNumberingAfterBreak="0">
     <w:nsid w:val="141B05ED"/>
     <w:multiLevelType w:val="multilevel"/>
@@ -4880,7 +4753,7 @@
 </file>
 
 <file path=word/styles.xml><?xml version="1.0" encoding="utf-8"?>
-<w:styles xmlns:mc="http://schemas.openxmlformats.org/markup-compatibility/2006" xmlns:r="http://schemas.openxmlformats.org/officeDocument/2006/relationships" xmlns:w="http://schemas.openxmlformats.org/wordprocessingml/2006/main" xmlns:w14="http://schemas.microsoft.com/office/word/2010/wordml" xmlns:w15="http://schemas.microsoft.com/office/word/2012/wordml" xmlns:w16cex="http://schemas.microsoft.com/office/word/2018/wordml/cex" xmlns:w16cid="http://schemas.microsoft.com/office/word/2016/wordml/cid" xmlns:w16="http://schemas.microsoft.com/office/word/2018/wordml" xmlns:w16se="http://schemas.microsoft.com/office/word/2015/wordml/symex" mc:Ignorable="w14 w15 w16se w16cid w16 w16cex">
+<w:styles xmlns:mc="http://schemas.openxmlformats.org/markup-compatibility/2006" xmlns:r="http://schemas.openxmlformats.org/officeDocument/2006/relationships" xmlns:w="http://schemas.openxmlformats.org/wordprocessingml/2006/main" xmlns:w14="http://schemas.microsoft.com/office/word/2010/wordml" xmlns:w15="http://schemas.microsoft.com/office/word/2012/wordml" xmlns:w16cid="http://schemas.microsoft.com/office/word/2016/wordml/cid" xmlns:w16se="http://schemas.microsoft.com/office/word/2015/wordml/symex" mc:Ignorable="w14 w15 w16se w16cid">
   <w:docDefaults>
     <w:rPrDefault>
       <w:rPr>
@@ -5735,7 +5608,7 @@
 </file>
 
 <file path=customXml/itemProps1.xml><?xml version="1.0" encoding="utf-8"?>
-<ds:datastoreItem xmlns:ds="http://schemas.openxmlformats.org/officeDocument/2006/customXml" ds:itemID="{DAD8B89A-5568-45D4-9528-1642E564ABF5}">
+<ds:datastoreItem xmlns:ds="http://schemas.openxmlformats.org/officeDocument/2006/customXml" ds:itemID="{A5CC4AD2-9B05-4794-86EF-620A3E077DB4}">
   <ds:schemaRefs>
     <ds:schemaRef ds:uri="http://schemas.openxmlformats.org/officeDocument/2006/bibliography"/>
   </ds:schemaRefs>

</xml_diff>